<commit_message>
iniciado as alteracoes em regras-negocio
</commit_message>
<xml_diff>
--- a/regras_negocio.docx
+++ b/regras_negocio.docx
@@ -1,6 +1,6 @@
 
 <file path=word/document.xml><?xml version="1.0" encoding="utf-8"?>
-<w:document xmlns:wpc="http://schemas.microsoft.com/office/word/2010/wordprocessingCanvas" xmlns:cx="http://schemas.microsoft.com/office/drawing/2014/chartex" xmlns:cx1="http://schemas.microsoft.com/office/drawing/2015/9/8/chartex" xmlns:cx2="http://schemas.microsoft.com/office/drawing/2015/10/21/chartex" xmlns:cx3="http://schemas.microsoft.com/office/drawing/2016/5/9/chartex" xmlns:cx4="http://schemas.microsoft.com/office/drawing/2016/5/10/chartex" xmlns:cx5="http://schemas.microsoft.com/office/drawing/2016/5/11/chartex" xmlns:cx6="http://schemas.microsoft.com/office/drawing/2016/5/12/chartex" xmlns:cx7="http://schemas.microsoft.com/office/drawing/2016/5/13/chartex" xmlns:cx8="http://schemas.microsoft.com/office/drawing/2016/5/14/chartex" xmlns:mc="http://schemas.openxmlformats.org/markup-compatibility/2006" xmlns:aink="http://schemas.microsoft.com/office/drawing/2016/ink" xmlns:am3d="http://schemas.microsoft.com/office/drawing/2017/model3d" xmlns:o="urn:schemas-microsoft-com:office:office" xmlns:r="http://schemas.openxmlformats.org/officeDocument/2006/relationships" xmlns:m="http://schemas.openxmlformats.org/officeDocument/2006/math" xmlns:v="urn:schemas-microsoft-com:vml" xmlns:wp14="http://schemas.microsoft.com/office/word/2010/wordprocessingDrawing" xmlns:wp="http://schemas.openxmlformats.org/drawingml/2006/wordprocessingDrawing" xmlns:w10="urn:schemas-microsoft-com:office:word" xmlns:w="http://schemas.openxmlformats.org/wordprocessingml/2006/main" xmlns:w14="http://schemas.microsoft.com/office/word/2010/wordml" xmlns:w15="http://schemas.microsoft.com/office/word/2012/wordml" xmlns:w16cex="http://schemas.microsoft.com/office/word/2018/wordml/cex" xmlns:w16cid="http://schemas.microsoft.com/office/word/2016/wordml/cid" xmlns:w16="http://schemas.microsoft.com/office/word/2018/wordml" xmlns:w16se="http://schemas.microsoft.com/office/word/2015/wordml/symex" xmlns:wpg="http://schemas.microsoft.com/office/word/2010/wordprocessingGroup" xmlns:wpi="http://schemas.microsoft.com/office/word/2010/wordprocessingInk" xmlns:wne="http://schemas.microsoft.com/office/word/2006/wordml" xmlns:wps="http://schemas.microsoft.com/office/word/2010/wordprocessingShape" mc:Ignorable="w14 w15 w16se w16cid w16 w16cex wp14">
+<w:document xmlns:wpc="http://schemas.microsoft.com/office/word/2010/wordprocessingCanvas" xmlns:cx="http://schemas.microsoft.com/office/drawing/2014/chartex" xmlns:cx1="http://schemas.microsoft.com/office/drawing/2015/9/8/chartex" xmlns:cx2="http://schemas.microsoft.com/office/drawing/2015/10/21/chartex" xmlns:cx3="http://schemas.microsoft.com/office/drawing/2016/5/9/chartex" xmlns:cx4="http://schemas.microsoft.com/office/drawing/2016/5/10/chartex" xmlns:cx5="http://schemas.microsoft.com/office/drawing/2016/5/11/chartex" xmlns:cx6="http://schemas.microsoft.com/office/drawing/2016/5/12/chartex" xmlns:cx7="http://schemas.microsoft.com/office/drawing/2016/5/13/chartex" xmlns:cx8="http://schemas.microsoft.com/office/drawing/2016/5/14/chartex" xmlns:mc="http://schemas.openxmlformats.org/markup-compatibility/2006" xmlns:aink="http://schemas.microsoft.com/office/drawing/2016/ink" xmlns:am3d="http://schemas.microsoft.com/office/drawing/2017/model3d" xmlns:o="urn:schemas-microsoft-com:office:office" xmlns:r="http://schemas.openxmlformats.org/officeDocument/2006/relationships" xmlns:m="http://schemas.openxmlformats.org/officeDocument/2006/math" xmlns:v="urn:schemas-microsoft-com:vml" xmlns:wp14="http://schemas.microsoft.com/office/word/2010/wordprocessingDrawing" xmlns:wp="http://schemas.openxmlformats.org/drawingml/2006/wordprocessingDrawing" xmlns:w10="urn:schemas-microsoft-com:office:word" xmlns:w="http://schemas.openxmlformats.org/wordprocessingml/2006/main" xmlns:w14="http://schemas.microsoft.com/office/word/2010/wordml" xmlns:w15="http://schemas.microsoft.com/office/word/2012/wordml" xmlns:w16cex="http://schemas.microsoft.com/office/word/2018/wordml/cex" xmlns:w16cid="http://schemas.microsoft.com/office/word/2016/wordml/cid" xmlns:w16="http://schemas.microsoft.com/office/word/2018/wordml" xmlns:w16sdtdh="http://schemas.microsoft.com/office/word/2020/wordml/sdtdatahash" xmlns:w16se="http://schemas.microsoft.com/office/word/2015/wordml/symex" xmlns:wpg="http://schemas.microsoft.com/office/word/2010/wordprocessingGroup" xmlns:wpi="http://schemas.microsoft.com/office/word/2010/wordprocessingInk" xmlns:wne="http://schemas.microsoft.com/office/word/2006/wordml" xmlns:wps="http://schemas.microsoft.com/office/word/2010/wordprocessingShape" mc:Ignorable="w14 w15 w16se w16cid w16 w16cex w16sdtdh wp14">
   <w:body>
     <w:p>
       <w:pPr>
@@ -199,13 +199,7 @@
         <w:rPr>
           <w:lang w:val="pt-BR"/>
         </w:rPr>
-        <w:t>sty</w:t>
-      </w:r>
-      <w:r>
-        <w:rPr>
-          <w:lang w:val="pt-BR"/>
-        </w:rPr>
-        <w:t>le</w:t>
+        <w:t>style</w:t>
       </w:r>
       <w:proofErr w:type="spellEnd"/>
       <w:r>
@@ -282,13 +276,7 @@
         <w:rPr>
           <w:lang w:val="pt-BR"/>
         </w:rPr>
-        <w:t>[Para personalizar campos automáticos no Microsoft Wo</w:t>
-      </w:r>
-      <w:r>
-        <w:rPr>
-          <w:lang w:val="pt-BR"/>
-        </w:rPr>
-        <w:t xml:space="preserve">rd (que exibem um fundo cinza quando selecionados), </w:t>
+        <w:t xml:space="preserve">[Para personalizar campos automáticos no Microsoft Word (que exibem um fundo cinza quando selecionados), </w:t>
       </w:r>
       <w:proofErr w:type="gramStart"/>
       <w:r>
@@ -358,13 +346,7 @@
         <w:rPr>
           <w:lang w:val="pt-BR"/>
         </w:rPr>
-        <w:t xml:space="preserve"> pelas informações apropriadas para este documento. Depois de fechar a caixa de diálogo, para atualizar os campos automáticos no docum</w:t>
-      </w:r>
-      <w:r>
-        <w:rPr>
-          <w:lang w:val="pt-BR"/>
-        </w:rPr>
-        <w:t xml:space="preserve">ento inteiro, selecione </w:t>
+        <w:t xml:space="preserve"> pelas informações apropriadas para este documento. Depois de fechar a caixa de diálogo, para atualizar os campos automáticos no documento inteiro, selecione </w:t>
       </w:r>
       <w:proofErr w:type="spellStart"/>
       <w:r>
@@ -420,13 +402,7 @@
         <w:rPr>
           <w:lang w:val="pt-BR"/>
         </w:rPr>
-        <w:t>) e pressione F9 ou simplesmente clique no campo e pressione F9. Isso deve ser feito separadamente para Cabeçalhos e Rodapés. Alt-F9 alterna entre a exibição de nomes de campos e do conteúdo dos campos. Con</w:t>
-      </w:r>
-      <w:r>
-        <w:rPr>
-          <w:lang w:val="pt-BR"/>
-        </w:rPr>
-        <w:t xml:space="preserve">sulte a ajuda do Word para obter mais informações sobre como trabalhar com campos.] </w:t>
+        <w:t xml:space="preserve">) e pressione F9 ou simplesmente clique no campo e pressione F9. Isso deve ser feito separadamente para Cabeçalhos e Rodapés. Alt-F9 alterna entre a exibição de nomes de campos e do conteúdo dos campos. Consulte a ajuda do Word para obter mais informações sobre como trabalhar com campos.] </w:t>
       </w:r>
     </w:p>
     <w:p>
@@ -479,12 +455,6 @@
         <w:gridCol w:w="2304"/>
       </w:tblGrid>
       <w:tr>
-        <w:tblPrEx>
-          <w:tblCellMar>
-            <w:top w:w="0" w:type="dxa"/>
-            <w:bottom w:w="0" w:type="dxa"/>
-          </w:tblCellMar>
-        </w:tblPrEx>
         <w:tc>
           <w:tcPr>
             <w:tcW w:w="2304" w:type="dxa"/>
@@ -607,12 +577,6 @@
         </w:tc>
       </w:tr>
       <w:tr>
-        <w:tblPrEx>
-          <w:tblCellMar>
-            <w:top w:w="0" w:type="dxa"/>
-            <w:bottom w:w="0" w:type="dxa"/>
-          </w:tblCellMar>
-        </w:tblPrEx>
         <w:tc>
           <w:tcPr>
             <w:tcW w:w="2304" w:type="dxa"/>
@@ -757,12 +721,6 @@
         </w:tc>
       </w:tr>
       <w:tr>
-        <w:tblPrEx>
-          <w:tblCellMar>
-            <w:top w:w="0" w:type="dxa"/>
-            <w:bottom w:w="0" w:type="dxa"/>
-          </w:tblCellMar>
-        </w:tblPrEx>
         <w:tc>
           <w:tcPr>
             <w:tcW w:w="2304" w:type="dxa"/>
@@ -841,12 +799,6 @@
         </w:tc>
       </w:tr>
       <w:tr>
-        <w:tblPrEx>
-          <w:tblCellMar>
-            <w:top w:w="0" w:type="dxa"/>
-            <w:bottom w:w="0" w:type="dxa"/>
-          </w:tblCellMar>
-        </w:tblPrEx>
         <w:tc>
           <w:tcPr>
             <w:tcW w:w="2304" w:type="dxa"/>
@@ -925,12 +877,6 @@
         </w:tc>
       </w:tr>
       <w:tr>
-        <w:tblPrEx>
-          <w:tblCellMar>
-            <w:top w:w="0" w:type="dxa"/>
-            <w:bottom w:w="0" w:type="dxa"/>
-          </w:tblCellMar>
-        </w:tblPrEx>
         <w:tc>
           <w:tcPr>
             <w:tcW w:w="2304" w:type="dxa"/>
@@ -1113,13 +1059,7 @@
         <w:rPr>
           <w:noProof/>
         </w:rPr>
-        <w:instrText xml:space="preserve"> PAGEREF _Toc18206</w:instrText>
-      </w:r>
-      <w:r>
-        <w:rPr>
-          <w:noProof/>
-        </w:rPr>
-        <w:instrText xml:space="preserve">537 \h </w:instrText>
+        <w:instrText xml:space="preserve"> PAGEREF _Toc18206537 \h </w:instrText>
       </w:r>
       <w:r>
         <w:rPr>
@@ -1569,14 +1509,7 @@
           <w:noProof/>
           <w:lang w:val="pt-BR"/>
         </w:rPr>
-        <w:t>&lt;aBusinessRul</w:t>
-      </w:r>
-      <w:r>
-        <w:rPr>
-          <w:noProof/>
-          <w:lang w:val="pt-BR"/>
-        </w:rPr>
-        <w:t>e&gt;</w:t>
+        <w:t>&lt;aBusinessRule&gt;</w:t>
       </w:r>
       <w:r>
         <w:rPr>
@@ -1906,13 +1839,7 @@
         <w:rPr>
           <w:noProof/>
         </w:rPr>
-        <w:instrText xml:space="preserve"> PAGEREF _Toc1</w:instrText>
-      </w:r>
-      <w:r>
-        <w:rPr>
-          <w:noProof/>
-        </w:rPr>
-        <w:instrText xml:space="preserve">8206547 \h </w:instrText>
+        <w:instrText xml:space="preserve"> PAGEREF _Toc18206547 \h </w:instrText>
       </w:r>
       <w:r>
         <w:rPr>
@@ -2275,13 +2202,27 @@
         <w:rPr>
           <w:lang w:val="pt-BR"/>
         </w:rPr>
-        <w:t xml:space="preserve"> oferece uma visão geral de todo o documento. Apresente todas as informações de que o leitor pode precisar para entender o documento nesta seção. Salve este documento em um arquivo denominado Regras de N</w:t>
-      </w:r>
-      <w:r>
-        <w:rPr>
-          <w:lang w:val="pt-BR"/>
-        </w:rPr>
-        <w:t>egócios.]</w:t>
+        <w:t xml:space="preserve"> oferece uma visão geral de todo o documento. Apresente todas as informações de que o leitor pode precisar para entender o documento nesta seção. Salve este documento em um arquivo denominado Regras de Negócios.]</w:t>
+      </w:r>
+    </w:p>
+    <w:p>
+      <w:pPr>
+        <w:pStyle w:val="Corpodetexto"/>
+        <w:rPr>
+          <w:lang w:val="pt-BR"/>
+        </w:rPr>
+      </w:pPr>
+      <w:r>
+        <w:rPr>
+          <w:lang w:val="pt-BR"/>
+        </w:rPr>
+        <w:t>O documento</w:t>
+      </w:r>
+      <w:r>
+        <w:rPr>
+          <w:lang w:val="pt-BR"/>
+        </w:rPr>
+        <w:t xml:space="preserve"> tem o propósito de guiar o comportamento e definir regras de negócio das funcionalidades do sistema.</w:t>
       </w:r>
     </w:p>
     <w:p>
@@ -2320,6 +2261,20 @@
     </w:p>
     <w:p>
       <w:pPr>
+        <w:pStyle w:val="Corpodetexto"/>
+        <w:rPr>
+          <w:lang w:val="pt-BR"/>
+        </w:rPr>
+      </w:pPr>
+      <w:r>
+        <w:rPr>
+          <w:lang w:val="pt-BR"/>
+        </w:rPr>
+        <w:t>O documento tem por finalidade especificar detalhadamente as regras de negócio dos processos realizados na academia.</w:t>
+      </w:r>
+    </w:p>
+    <w:p>
+      <w:pPr>
         <w:pStyle w:val="Ttulo2"/>
         <w:rPr>
           <w:lang w:val="pt-BR"/>
@@ -2382,6 +2337,20 @@
     </w:p>
     <w:p>
       <w:pPr>
+        <w:pStyle w:val="Corpodetexto"/>
+        <w:rPr>
+          <w:lang w:val="pt-BR"/>
+        </w:rPr>
+      </w:pPr>
+      <w:r>
+        <w:rPr>
+          <w:lang w:val="pt-BR"/>
+        </w:rPr>
+        <w:t>Com as especificações das regras de negócio, será possível parametrizar e atender as necessidades dos sócios da academia.</w:t>
+      </w:r>
+    </w:p>
+    <w:p>
+      <w:pPr>
         <w:pStyle w:val="Ttulo2"/>
         <w:rPr>
           <w:lang w:val="pt-BR"/>
@@ -2394,13 +2363,7 @@
         <w:rPr>
           <w:lang w:val="pt-BR"/>
         </w:rPr>
-        <w:t>Referência</w:t>
-      </w:r>
-      <w:r>
-        <w:rPr>
-          <w:lang w:val="pt-BR"/>
-        </w:rPr>
-        <w:t>s</w:t>
+        <w:t>Referências</w:t>
       </w:r>
       <w:bookmarkEnd w:id="9"/>
       <w:bookmarkEnd w:id="10"/>
@@ -2445,13 +2408,7 @@
         <w:rPr>
           <w:lang w:val="pt-BR"/>
         </w:rPr>
-        <w:t>. Identifique cada documento por título, número do relatório (se aplicável), data e organização de publicação. Especifique as fontes a partir da</w:t>
-      </w:r>
-      <w:r>
-        <w:rPr>
-          <w:lang w:val="pt-BR"/>
-        </w:rPr>
-        <w:t>s quais as referências podem ser obtidas. Essas informações podem ser fornecidas por um anexo ou outro documento.]</w:t>
+        <w:t>. Identifique cada documento por título, número do relatório (se aplicável), data e organização de publicação. Especifique as fontes a partir das quais as referências podem ser obtidas. Essas informações podem ser fornecidas por um anexo ou outro documento.]</w:t>
       </w:r>
     </w:p>
     <w:p>
@@ -2548,13 +2505,7 @@
         <w:rPr>
           <w:lang w:val="pt-BR"/>
         </w:rPr>
-        <w:t>[Os t</w:t>
-      </w:r>
-      <w:r>
-        <w:rPr>
-          <w:lang w:val="pt-BR"/>
-        </w:rPr>
-        <w:t>ermos definidos aqui formam a parte essencial do documento. Eles podem ser definidos na ordem desejada, mas geralmente a ordem alfabética proporciona maior acessibilidade.]</w:t>
+        <w:t>[Os termos definidos aqui formam a parte essencial do documento. Eles podem ser definidos na ordem desejada, mas geralmente a ordem alfabética proporciona maior acessibilidade.]</w:t>
       </w:r>
     </w:p>
     <w:p>
@@ -2572,6 +2523,124 @@
         </w:rPr>
         <w:t>&lt;</w:t>
       </w:r>
+      <w:r>
+        <w:rPr>
+          <w:lang w:val="pt-BR"/>
+        </w:rPr>
+        <w:t>Cadastro de alunos</w:t>
+      </w:r>
+      <w:r>
+        <w:rPr>
+          <w:lang w:val="pt-BR"/>
+        </w:rPr>
+        <w:t>&gt;</w:t>
+      </w:r>
+      <w:bookmarkEnd w:id="16"/>
+    </w:p>
+    <w:p>
+      <w:pPr>
+        <w:pStyle w:val="Ttulo3"/>
+        <w:ind w:left="1457" w:right="1701"/>
+        <w:rPr>
+          <w:lang w:val="pt-BR"/>
+        </w:rPr>
+      </w:pPr>
+      <w:r>
+        <w:rPr>
+          <w:lang w:val="pt-BR"/>
+        </w:rPr>
+        <w:t>Aluno tendo menos de 18 anos de idade, aparecerá o campo para o responsável está preenchendo com os dados pessoais e tendo que aceitar os termos de políticas da academia e responsabilidade com o aluno</w:t>
+      </w:r>
+    </w:p>
+    <w:p>
+      <w:pPr>
+        <w:pStyle w:val="Ttulo3"/>
+        <w:ind w:left="1457" w:right="1701"/>
+        <w:rPr>
+          <w:lang w:val="pt-BR"/>
+        </w:rPr>
+      </w:pPr>
+      <w:r>
+        <w:rPr>
+          <w:lang w:val="pt-BR"/>
+        </w:rPr>
+        <w:t>Todos os campos do formulário devem ser obrigatórios.</w:t>
+      </w:r>
+    </w:p>
+    <w:p>
+      <w:pPr>
+        <w:pStyle w:val="Ttulo3"/>
+        <w:ind w:left="1457" w:right="1701"/>
+        <w:rPr>
+          <w:lang w:val="pt-BR"/>
+        </w:rPr>
+      </w:pPr>
+      <w:r>
+        <w:rPr>
+          <w:lang w:val="pt-BR"/>
+        </w:rPr>
+        <w:t>O aluno deve preencher o questionário anamnese clínica e desportiva.</w:t>
+      </w:r>
+    </w:p>
+    <w:p>
+      <w:pPr>
+        <w:pStyle w:val="Ttulo3"/>
+        <w:ind w:left="1457" w:right="1701"/>
+        <w:rPr>
+          <w:lang w:val="pt-BR"/>
+        </w:rPr>
+      </w:pPr>
+      <w:r>
+        <w:rPr>
+          <w:lang w:val="pt-BR"/>
+        </w:rPr>
+        <w:t xml:space="preserve"> Caso o formulário tenha sido finalizado </w:t>
+      </w:r>
+      <w:r>
+        <w:rPr>
+          <w:lang w:val="pt-BR"/>
+        </w:rPr>
+        <w:t>com êxito, deve aparecer “Normas de Segurança</w:t>
+      </w:r>
+      <w:r>
+        <w:rPr>
+          <w:lang w:val="pt-BR"/>
+        </w:rPr>
+        <w:t xml:space="preserve"> e Regulamentos</w:t>
+      </w:r>
+      <w:r>
+        <w:rPr>
+          <w:lang w:val="pt-BR"/>
+        </w:rPr>
+        <w:t>”</w:t>
+      </w:r>
+      <w:r>
+        <w:rPr>
+          <w:lang w:val="pt-BR"/>
+        </w:rPr>
+        <w:t>.</w:t>
+      </w:r>
+    </w:p>
+    <w:p>
+      <w:pPr>
+        <w:rPr>
+          <w:lang w:val="pt-BR"/>
+        </w:rPr>
+      </w:pPr>
+    </w:p>
+    <w:p>
+      <w:pPr>
+        <w:pStyle w:val="InfoBlue"/>
+        <w:rPr>
+          <w:lang w:val="pt-BR"/>
+        </w:rPr>
+      </w:pPr>
+      <w:r>
+        <w:rPr>
+          <w:lang w:val="pt-BR"/>
+        </w:rPr>
+        <w:t>[A definição de &lt;</w:t>
+      </w:r>
       <w:proofErr w:type="spellStart"/>
       <w:r>
         <w:rPr>
@@ -2584,42 +2653,14 @@
         <w:rPr>
           <w:lang w:val="pt-BR"/>
         </w:rPr>
-        <w:t>&gt;</w:t>
-      </w:r>
-      <w:bookmarkEnd w:id="16"/>
-    </w:p>
-    <w:p>
-      <w:pPr>
-        <w:pStyle w:val="InfoBlue"/>
-        <w:rPr>
-          <w:lang w:val="pt-BR"/>
-        </w:rPr>
-      </w:pPr>
-      <w:r>
-        <w:rPr>
-          <w:lang w:val="pt-BR"/>
-        </w:rPr>
-        <w:t>[A definição de &lt;</w:t>
-      </w:r>
-      <w:proofErr w:type="spellStart"/>
-      <w:r>
-        <w:rPr>
-          <w:lang w:val="pt-BR"/>
-        </w:rPr>
-        <w:t>aBusinessRule</w:t>
-      </w:r>
-      <w:proofErr w:type="spellEnd"/>
-      <w:r>
-        <w:rPr>
-          <w:lang w:val="pt-BR"/>
-        </w:rPr>
-        <w:t>&gt; é apresentada aqui, com todas as in</w:t>
-      </w:r>
-      <w:r>
-        <w:rPr>
-          <w:lang w:val="pt-BR"/>
-        </w:rPr>
-        <w:t>formações necessárias para que o leitor entenda o conceito.]</w:t>
+        <w:t xml:space="preserve">&gt; é apresentada aqui, com todas as informações necessárias para que o </w:t>
+      </w:r>
+      <w:r>
+        <w:rPr>
+          <w:lang w:val="pt-BR"/>
+        </w:rPr>
+        <w:lastRenderedPageBreak/>
+        <w:t>leitor entenda o conceito.]</w:t>
       </w:r>
     </w:p>
     <w:p>
@@ -2637,14 +2678,12 @@
         </w:rPr>
         <w:t>&lt;</w:t>
       </w:r>
-      <w:proofErr w:type="spellStart"/>
-      <w:r>
-        <w:rPr>
-          <w:lang w:val="pt-BR"/>
-        </w:rPr>
-        <w:t>anotherBusinessRule</w:t>
-      </w:r>
-      <w:proofErr w:type="spellEnd"/>
+      <w:r>
+        <w:rPr>
+          <w:lang w:val="pt-BR"/>
+        </w:rPr>
+        <w:t>Agendamento de exames</w:t>
+      </w:r>
       <w:r>
         <w:rPr>
           <w:lang w:val="pt-BR"/>
@@ -2652,6 +2691,21 @@
         <w:t>&gt;</w:t>
       </w:r>
       <w:bookmarkEnd w:id="17"/>
+    </w:p>
+    <w:p>
+      <w:pPr>
+        <w:pStyle w:val="Ttulo3"/>
+        <w:ind w:left="1457"/>
+        <w:rPr>
+          <w:lang w:val="pt-BR"/>
+        </w:rPr>
+      </w:pPr>
+      <w:r>
+        <w:rPr>
+          <w:lang w:val="pt-BR"/>
+        </w:rPr>
+        <w:t>Se analise do instrutor for positivo, o agendamento será marcado de acordo com a escolha do aluno e os exames será de acordo com objetivos do mesmo.</w:t>
+      </w:r>
     </w:p>
     <w:p>
       <w:pPr>
@@ -2731,25 +2785,7 @@
         <w:rPr>
           <w:lang w:val="pt-BR"/>
         </w:rPr>
-        <w:t xml:space="preserve"> vezes é úti</w:t>
-      </w:r>
-      <w:r>
-        <w:rPr>
-          <w:lang w:val="pt-BR"/>
-        </w:rPr>
-        <w:t xml:space="preserve">l organizar as Regras de Negócios em grupos para melhorar a leitura. Por exemplo, se o domínio de problema contém Regras de Negócios relacionadas a contabilidade e construção civil (como seria o caso se estivéssemos desenvolvendo um sistema para gerenciar </w:t>
-      </w:r>
-      <w:r>
-        <w:rPr>
-          <w:lang w:val="pt-BR"/>
-        </w:rPr>
-        <w:t xml:space="preserve">projetos de construção), a apresentação das Regras de Negócios dos dois subdomínios diferentes pode ser confusa para o leitor. Para resolver esse problema, utilizamos grupos de Regras de Negócios. Ao apresentar os grupos de Regras de Negócios, forneça uma </w:t>
-      </w:r>
-      <w:r>
-        <w:rPr>
-          <w:lang w:val="pt-BR"/>
-        </w:rPr>
-        <w:t>pequena descrição que ajude o leitor a entender o que &lt;</w:t>
+        <w:t xml:space="preserve"> vezes é útil organizar as Regras de Negócios em grupos para melhorar a leitura. Por exemplo, se o domínio de problema contém Regras de Negócios relacionadas a contabilidade e construção civil (como seria o caso se estivéssemos desenvolvendo um sistema para gerenciar projetos de construção), a apresentação das Regras de Negócios dos dois subdomínios diferentes pode ser confusa para o leitor. Para resolver esse problema, utilizamos grupos de Regras de Negócios. Ao apresentar os grupos de Regras de Negócios, forneça uma pequena descrição que ajude o leitor a entender o que &lt;</w:t>
       </w:r>
       <w:proofErr w:type="spellStart"/>
       <w:r>
@@ -2822,13 +2858,7 @@
         <w:rPr>
           <w:lang w:val="pt-BR"/>
         </w:rPr>
-        <w:t xml:space="preserve">&gt; é </w:t>
-      </w:r>
-      <w:r>
-        <w:rPr>
-          <w:lang w:val="pt-BR"/>
-        </w:rPr>
-        <w:t>apresentada aqui, com todas as informações necessárias para que o leitor entenda o conceito.]</w:t>
+        <w:t>&gt; é apresentada aqui, com todas as informações necessárias para que o leitor entenda o conceito.]</w:t>
       </w:r>
     </w:p>
     <w:p>
@@ -2844,7 +2874,6 @@
         <w:rPr>
           <w:lang w:val="pt-BR"/>
         </w:rPr>
-        <w:lastRenderedPageBreak/>
         <w:t>&lt;</w:t>
       </w:r>
       <w:proofErr w:type="spellStart"/>
@@ -2888,13 +2917,7 @@
         <w:rPr>
           <w:lang w:val="pt-BR"/>
         </w:rPr>
-        <w:t>&gt; é apresentada aqui, com todas as informações necessárias para que o leitor entenda o conceit</w:t>
-      </w:r>
-      <w:r>
-        <w:rPr>
-          <w:lang w:val="pt-BR"/>
-        </w:rPr>
-        <w:t>o.]</w:t>
+        <w:t>&gt; é apresentada aqui, com todas as informações necessárias para que o leitor entenda o conceito.]</w:t>
       </w:r>
     </w:p>
     <w:p>
@@ -3035,13 +3058,7 @@
         <w:rPr>
           <w:lang w:val="pt-BR"/>
         </w:rPr>
-        <w:t>and</w:t>
-      </w:r>
-      <w:r>
-        <w:rPr>
-          <w:lang w:val="pt-BR"/>
-        </w:rPr>
-        <w:t>AnotherGroupBusinessRule</w:t>
+        <w:t>andAnotherGroupBusinessRule</w:t>
       </w:r>
       <w:proofErr w:type="spellEnd"/>
       <w:r>
@@ -3071,7 +3088,7 @@
 </file>
 
 <file path=word/endnotes.xml><?xml version="1.0" encoding="utf-8"?>
-<w:endnotes xmlns:wpc="http://schemas.microsoft.com/office/word/2010/wordprocessingCanvas" xmlns:cx="http://schemas.microsoft.com/office/drawing/2014/chartex" xmlns:cx1="http://schemas.microsoft.com/office/drawing/2015/9/8/chartex" xmlns:cx2="http://schemas.microsoft.com/office/drawing/2015/10/21/chartex" xmlns:cx3="http://schemas.microsoft.com/office/drawing/2016/5/9/chartex" xmlns:cx4="http://schemas.microsoft.com/office/drawing/2016/5/10/chartex" xmlns:cx5="http://schemas.microsoft.com/office/drawing/2016/5/11/chartex" xmlns:cx6="http://schemas.microsoft.com/office/drawing/2016/5/12/chartex" xmlns:cx7="http://schemas.microsoft.com/office/drawing/2016/5/13/chartex" xmlns:cx8="http://schemas.microsoft.com/office/drawing/2016/5/14/chartex" xmlns:mc="http://schemas.openxmlformats.org/markup-compatibility/2006" xmlns:aink="http://schemas.microsoft.com/office/drawing/2016/ink" xmlns:am3d="http://schemas.microsoft.com/office/drawing/2017/model3d" xmlns:o="urn:schemas-microsoft-com:office:office" xmlns:r="http://schemas.openxmlformats.org/officeDocument/2006/relationships" xmlns:m="http://schemas.openxmlformats.org/officeDocument/2006/math" xmlns:v="urn:schemas-microsoft-com:vml" xmlns:wp14="http://schemas.microsoft.com/office/word/2010/wordprocessingDrawing" xmlns:wp="http://schemas.openxmlformats.org/drawingml/2006/wordprocessingDrawing" xmlns:w10="urn:schemas-microsoft-com:office:word" xmlns:w="http://schemas.openxmlformats.org/wordprocessingml/2006/main" xmlns:w14="http://schemas.microsoft.com/office/word/2010/wordml" xmlns:w15="http://schemas.microsoft.com/office/word/2012/wordml" xmlns:w16cex="http://schemas.microsoft.com/office/word/2018/wordml/cex" xmlns:w16cid="http://schemas.microsoft.com/office/word/2016/wordml/cid" xmlns:w16="http://schemas.microsoft.com/office/word/2018/wordml" xmlns:w16se="http://schemas.microsoft.com/office/word/2015/wordml/symex" xmlns:wpg="http://schemas.microsoft.com/office/word/2010/wordprocessingGroup" xmlns:wpi="http://schemas.microsoft.com/office/word/2010/wordprocessingInk" xmlns:wne="http://schemas.microsoft.com/office/word/2006/wordml" xmlns:wps="http://schemas.microsoft.com/office/word/2010/wordprocessingShape" mc:Ignorable="w14 w15 w16se w16cid w16 w16cex wp14">
+<w:endnotes xmlns:wpc="http://schemas.microsoft.com/office/word/2010/wordprocessingCanvas" xmlns:cx="http://schemas.microsoft.com/office/drawing/2014/chartex" xmlns:cx1="http://schemas.microsoft.com/office/drawing/2015/9/8/chartex" xmlns:cx2="http://schemas.microsoft.com/office/drawing/2015/10/21/chartex" xmlns:cx3="http://schemas.microsoft.com/office/drawing/2016/5/9/chartex" xmlns:cx4="http://schemas.microsoft.com/office/drawing/2016/5/10/chartex" xmlns:cx5="http://schemas.microsoft.com/office/drawing/2016/5/11/chartex" xmlns:cx6="http://schemas.microsoft.com/office/drawing/2016/5/12/chartex" xmlns:cx7="http://schemas.microsoft.com/office/drawing/2016/5/13/chartex" xmlns:cx8="http://schemas.microsoft.com/office/drawing/2016/5/14/chartex" xmlns:mc="http://schemas.openxmlformats.org/markup-compatibility/2006" xmlns:aink="http://schemas.microsoft.com/office/drawing/2016/ink" xmlns:am3d="http://schemas.microsoft.com/office/drawing/2017/model3d" xmlns:o="urn:schemas-microsoft-com:office:office" xmlns:r="http://schemas.openxmlformats.org/officeDocument/2006/relationships" xmlns:m="http://schemas.openxmlformats.org/officeDocument/2006/math" xmlns:v="urn:schemas-microsoft-com:vml" xmlns:wp14="http://schemas.microsoft.com/office/word/2010/wordprocessingDrawing" xmlns:wp="http://schemas.openxmlformats.org/drawingml/2006/wordprocessingDrawing" xmlns:w10="urn:schemas-microsoft-com:office:word" xmlns:w="http://schemas.openxmlformats.org/wordprocessingml/2006/main" xmlns:w14="http://schemas.microsoft.com/office/word/2010/wordml" xmlns:w15="http://schemas.microsoft.com/office/word/2012/wordml" xmlns:w16cex="http://schemas.microsoft.com/office/word/2018/wordml/cex" xmlns:w16cid="http://schemas.microsoft.com/office/word/2016/wordml/cid" xmlns:w16="http://schemas.microsoft.com/office/word/2018/wordml" xmlns:w16sdtdh="http://schemas.microsoft.com/office/word/2020/wordml/sdtdatahash" xmlns:w16se="http://schemas.microsoft.com/office/word/2015/wordml/symex" xmlns:wpg="http://schemas.microsoft.com/office/word/2010/wordprocessingGroup" xmlns:wpi="http://schemas.microsoft.com/office/word/2010/wordprocessingInk" xmlns:wne="http://schemas.microsoft.com/office/word/2006/wordml" xmlns:wps="http://schemas.microsoft.com/office/word/2010/wordprocessingShape" mc:Ignorable="w14 w15 w16se w16cid w16 w16cex w16sdtdh wp14">
   <w:endnote w:type="separator" w:id="-1">
     <w:p>
       <w:pPr>
@@ -3096,7 +3113,7 @@
 </file>
 
 <file path=word/footer1.xml><?xml version="1.0" encoding="utf-8"?>
-<w:ftr xmlns:wpc="http://schemas.microsoft.com/office/word/2010/wordprocessingCanvas" xmlns:cx="http://schemas.microsoft.com/office/drawing/2014/chartex" xmlns:cx1="http://schemas.microsoft.com/office/drawing/2015/9/8/chartex" xmlns:cx2="http://schemas.microsoft.com/office/drawing/2015/10/21/chartex" xmlns:cx3="http://schemas.microsoft.com/office/drawing/2016/5/9/chartex" xmlns:cx4="http://schemas.microsoft.com/office/drawing/2016/5/10/chartex" xmlns:cx5="http://schemas.microsoft.com/office/drawing/2016/5/11/chartex" xmlns:cx6="http://schemas.microsoft.com/office/drawing/2016/5/12/chartex" xmlns:cx7="http://schemas.microsoft.com/office/drawing/2016/5/13/chartex" xmlns:cx8="http://schemas.microsoft.com/office/drawing/2016/5/14/chartex" xmlns:mc="http://schemas.openxmlformats.org/markup-compatibility/2006" xmlns:aink="http://schemas.microsoft.com/office/drawing/2016/ink" xmlns:am3d="http://schemas.microsoft.com/office/drawing/2017/model3d" xmlns:o="urn:schemas-microsoft-com:office:office" xmlns:r="http://schemas.openxmlformats.org/officeDocument/2006/relationships" xmlns:m="http://schemas.openxmlformats.org/officeDocument/2006/math" xmlns:v="urn:schemas-microsoft-com:vml" xmlns:wp14="http://schemas.microsoft.com/office/word/2010/wordprocessingDrawing" xmlns:wp="http://schemas.openxmlformats.org/drawingml/2006/wordprocessingDrawing" xmlns:w10="urn:schemas-microsoft-com:office:word" xmlns:w="http://schemas.openxmlformats.org/wordprocessingml/2006/main" xmlns:w14="http://schemas.microsoft.com/office/word/2010/wordml" xmlns:w15="http://schemas.microsoft.com/office/word/2012/wordml" xmlns:w16cex="http://schemas.microsoft.com/office/word/2018/wordml/cex" xmlns:w16cid="http://schemas.microsoft.com/office/word/2016/wordml/cid" xmlns:w16="http://schemas.microsoft.com/office/word/2018/wordml" xmlns:w16se="http://schemas.microsoft.com/office/word/2015/wordml/symex" xmlns:wpg="http://schemas.microsoft.com/office/word/2010/wordprocessingGroup" xmlns:wpi="http://schemas.microsoft.com/office/word/2010/wordprocessingInk" xmlns:wne="http://schemas.microsoft.com/office/word/2006/wordml" xmlns:wps="http://schemas.microsoft.com/office/word/2010/wordprocessingShape" mc:Ignorable="w14 w15 w16se w16cid w16 w16cex wp14">
+<w:ftr xmlns:wpc="http://schemas.microsoft.com/office/word/2010/wordprocessingCanvas" xmlns:cx="http://schemas.microsoft.com/office/drawing/2014/chartex" xmlns:cx1="http://schemas.microsoft.com/office/drawing/2015/9/8/chartex" xmlns:cx2="http://schemas.microsoft.com/office/drawing/2015/10/21/chartex" xmlns:cx3="http://schemas.microsoft.com/office/drawing/2016/5/9/chartex" xmlns:cx4="http://schemas.microsoft.com/office/drawing/2016/5/10/chartex" xmlns:cx5="http://schemas.microsoft.com/office/drawing/2016/5/11/chartex" xmlns:cx6="http://schemas.microsoft.com/office/drawing/2016/5/12/chartex" xmlns:cx7="http://schemas.microsoft.com/office/drawing/2016/5/13/chartex" xmlns:cx8="http://schemas.microsoft.com/office/drawing/2016/5/14/chartex" xmlns:mc="http://schemas.openxmlformats.org/markup-compatibility/2006" xmlns:aink="http://schemas.microsoft.com/office/drawing/2016/ink" xmlns:am3d="http://schemas.microsoft.com/office/drawing/2017/model3d" xmlns:o="urn:schemas-microsoft-com:office:office" xmlns:r="http://schemas.openxmlformats.org/officeDocument/2006/relationships" xmlns:m="http://schemas.openxmlformats.org/officeDocument/2006/math" xmlns:v="urn:schemas-microsoft-com:vml" xmlns:wp14="http://schemas.microsoft.com/office/word/2010/wordprocessingDrawing" xmlns:wp="http://schemas.openxmlformats.org/drawingml/2006/wordprocessingDrawing" xmlns:w10="urn:schemas-microsoft-com:office:word" xmlns:w="http://schemas.openxmlformats.org/wordprocessingml/2006/main" xmlns:w14="http://schemas.microsoft.com/office/word/2010/wordml" xmlns:w15="http://schemas.microsoft.com/office/word/2012/wordml" xmlns:w16cex="http://schemas.microsoft.com/office/word/2018/wordml/cex" xmlns:w16cid="http://schemas.microsoft.com/office/word/2016/wordml/cid" xmlns:w16="http://schemas.microsoft.com/office/word/2018/wordml" xmlns:w16sdtdh="http://schemas.microsoft.com/office/word/2020/wordml/sdtdatahash" xmlns:w16se="http://schemas.microsoft.com/office/word/2015/wordml/symex" xmlns:wpg="http://schemas.microsoft.com/office/word/2010/wordprocessingGroup" xmlns:wpi="http://schemas.microsoft.com/office/word/2010/wordprocessingInk" xmlns:wne="http://schemas.microsoft.com/office/word/2006/wordml" xmlns:wps="http://schemas.microsoft.com/office/word/2010/wordprocessingShape" mc:Ignorable="w14 w15 w16se w16cid w16 w16cex w16sdtdh wp14">
   <w:tbl>
     <w:tblPr>
       <w:tblW w:w="0" w:type="auto"/>
@@ -3117,12 +3134,6 @@
       <w:gridCol w:w="3162"/>
     </w:tblGrid>
     <w:tr>
-      <w:tblPrEx>
-        <w:tblCellMar>
-          <w:top w:w="0" w:type="dxa"/>
-          <w:bottom w:w="0" w:type="dxa"/>
-        </w:tblCellMar>
-      </w:tblPrEx>
       <w:tc>
         <w:tcPr>
           <w:tcW w:w="3162" w:type="dxa"/>
@@ -3281,7 +3292,7 @@
 </file>
 
 <file path=word/footnotes.xml><?xml version="1.0" encoding="utf-8"?>
-<w:footnotes xmlns:wpc="http://schemas.microsoft.com/office/word/2010/wordprocessingCanvas" xmlns:cx="http://schemas.microsoft.com/office/drawing/2014/chartex" xmlns:cx1="http://schemas.microsoft.com/office/drawing/2015/9/8/chartex" xmlns:cx2="http://schemas.microsoft.com/office/drawing/2015/10/21/chartex" xmlns:cx3="http://schemas.microsoft.com/office/drawing/2016/5/9/chartex" xmlns:cx4="http://schemas.microsoft.com/office/drawing/2016/5/10/chartex" xmlns:cx5="http://schemas.microsoft.com/office/drawing/2016/5/11/chartex" xmlns:cx6="http://schemas.microsoft.com/office/drawing/2016/5/12/chartex" xmlns:cx7="http://schemas.microsoft.com/office/drawing/2016/5/13/chartex" xmlns:cx8="http://schemas.microsoft.com/office/drawing/2016/5/14/chartex" xmlns:mc="http://schemas.openxmlformats.org/markup-compatibility/2006" xmlns:aink="http://schemas.microsoft.com/office/drawing/2016/ink" xmlns:am3d="http://schemas.microsoft.com/office/drawing/2017/model3d" xmlns:o="urn:schemas-microsoft-com:office:office" xmlns:r="http://schemas.openxmlformats.org/officeDocument/2006/relationships" xmlns:m="http://schemas.openxmlformats.org/officeDocument/2006/math" xmlns:v="urn:schemas-microsoft-com:vml" xmlns:wp14="http://schemas.microsoft.com/office/word/2010/wordprocessingDrawing" xmlns:wp="http://schemas.openxmlformats.org/drawingml/2006/wordprocessingDrawing" xmlns:w10="urn:schemas-microsoft-com:office:word" xmlns:w="http://schemas.openxmlformats.org/wordprocessingml/2006/main" xmlns:w14="http://schemas.microsoft.com/office/word/2010/wordml" xmlns:w15="http://schemas.microsoft.com/office/word/2012/wordml" xmlns:w16cex="http://schemas.microsoft.com/office/word/2018/wordml/cex" xmlns:w16cid="http://schemas.microsoft.com/office/word/2016/wordml/cid" xmlns:w16="http://schemas.microsoft.com/office/word/2018/wordml" xmlns:w16se="http://schemas.microsoft.com/office/word/2015/wordml/symex" xmlns:wpg="http://schemas.microsoft.com/office/word/2010/wordprocessingGroup" xmlns:wpi="http://schemas.microsoft.com/office/word/2010/wordprocessingInk" xmlns:wne="http://schemas.microsoft.com/office/word/2006/wordml" xmlns:wps="http://schemas.microsoft.com/office/word/2010/wordprocessingShape" mc:Ignorable="w14 w15 w16se w16cid w16 w16cex wp14">
+<w:footnotes xmlns:wpc="http://schemas.microsoft.com/office/word/2010/wordprocessingCanvas" xmlns:cx="http://schemas.microsoft.com/office/drawing/2014/chartex" xmlns:cx1="http://schemas.microsoft.com/office/drawing/2015/9/8/chartex" xmlns:cx2="http://schemas.microsoft.com/office/drawing/2015/10/21/chartex" xmlns:cx3="http://schemas.microsoft.com/office/drawing/2016/5/9/chartex" xmlns:cx4="http://schemas.microsoft.com/office/drawing/2016/5/10/chartex" xmlns:cx5="http://schemas.microsoft.com/office/drawing/2016/5/11/chartex" xmlns:cx6="http://schemas.microsoft.com/office/drawing/2016/5/12/chartex" xmlns:cx7="http://schemas.microsoft.com/office/drawing/2016/5/13/chartex" xmlns:cx8="http://schemas.microsoft.com/office/drawing/2016/5/14/chartex" xmlns:mc="http://schemas.openxmlformats.org/markup-compatibility/2006" xmlns:aink="http://schemas.microsoft.com/office/drawing/2016/ink" xmlns:am3d="http://schemas.microsoft.com/office/drawing/2017/model3d" xmlns:o="urn:schemas-microsoft-com:office:office" xmlns:r="http://schemas.openxmlformats.org/officeDocument/2006/relationships" xmlns:m="http://schemas.openxmlformats.org/officeDocument/2006/math" xmlns:v="urn:schemas-microsoft-com:vml" xmlns:wp14="http://schemas.microsoft.com/office/word/2010/wordprocessingDrawing" xmlns:wp="http://schemas.openxmlformats.org/drawingml/2006/wordprocessingDrawing" xmlns:w10="urn:schemas-microsoft-com:office:word" xmlns:w="http://schemas.openxmlformats.org/wordprocessingml/2006/main" xmlns:w14="http://schemas.microsoft.com/office/word/2010/wordml" xmlns:w15="http://schemas.microsoft.com/office/word/2012/wordml" xmlns:w16cex="http://schemas.microsoft.com/office/word/2018/wordml/cex" xmlns:w16cid="http://schemas.microsoft.com/office/word/2016/wordml/cid" xmlns:w16="http://schemas.microsoft.com/office/word/2018/wordml" xmlns:w16sdtdh="http://schemas.microsoft.com/office/word/2020/wordml/sdtdatahash" xmlns:w16se="http://schemas.microsoft.com/office/word/2015/wordml/symex" xmlns:wpg="http://schemas.microsoft.com/office/word/2010/wordprocessingGroup" xmlns:wpi="http://schemas.microsoft.com/office/word/2010/wordprocessingInk" xmlns:wne="http://schemas.microsoft.com/office/word/2006/wordml" xmlns:wps="http://schemas.microsoft.com/office/word/2010/wordprocessingShape" mc:Ignorable="w14 w15 w16se w16cid w16 w16cex w16sdtdh wp14">
   <w:footnote w:type="separator" w:id="-1">
     <w:p>
       <w:pPr>
@@ -3306,7 +3317,7 @@
 </file>
 
 <file path=word/header1.xml><?xml version="1.0" encoding="utf-8"?>
-<w:hdr xmlns:wpc="http://schemas.microsoft.com/office/word/2010/wordprocessingCanvas" xmlns:cx="http://schemas.microsoft.com/office/drawing/2014/chartex" xmlns:cx1="http://schemas.microsoft.com/office/drawing/2015/9/8/chartex" xmlns:cx2="http://schemas.microsoft.com/office/drawing/2015/10/21/chartex" xmlns:cx3="http://schemas.microsoft.com/office/drawing/2016/5/9/chartex" xmlns:cx4="http://schemas.microsoft.com/office/drawing/2016/5/10/chartex" xmlns:cx5="http://schemas.microsoft.com/office/drawing/2016/5/11/chartex" xmlns:cx6="http://schemas.microsoft.com/office/drawing/2016/5/12/chartex" xmlns:cx7="http://schemas.microsoft.com/office/drawing/2016/5/13/chartex" xmlns:cx8="http://schemas.microsoft.com/office/drawing/2016/5/14/chartex" xmlns:mc="http://schemas.openxmlformats.org/markup-compatibility/2006" xmlns:aink="http://schemas.microsoft.com/office/drawing/2016/ink" xmlns:am3d="http://schemas.microsoft.com/office/drawing/2017/model3d" xmlns:o="urn:schemas-microsoft-com:office:office" xmlns:r="http://schemas.openxmlformats.org/officeDocument/2006/relationships" xmlns:m="http://schemas.openxmlformats.org/officeDocument/2006/math" xmlns:v="urn:schemas-microsoft-com:vml" xmlns:wp14="http://schemas.microsoft.com/office/word/2010/wordprocessingDrawing" xmlns:wp="http://schemas.openxmlformats.org/drawingml/2006/wordprocessingDrawing" xmlns:w10="urn:schemas-microsoft-com:office:word" xmlns:w="http://schemas.openxmlformats.org/wordprocessingml/2006/main" xmlns:w14="http://schemas.microsoft.com/office/word/2010/wordml" xmlns:w15="http://schemas.microsoft.com/office/word/2012/wordml" xmlns:w16cex="http://schemas.microsoft.com/office/word/2018/wordml/cex" xmlns:w16cid="http://schemas.microsoft.com/office/word/2016/wordml/cid" xmlns:w16="http://schemas.microsoft.com/office/word/2018/wordml" xmlns:w16se="http://schemas.microsoft.com/office/word/2015/wordml/symex" xmlns:wpg="http://schemas.microsoft.com/office/word/2010/wordprocessingGroup" xmlns:wpi="http://schemas.microsoft.com/office/word/2010/wordprocessingInk" xmlns:wne="http://schemas.microsoft.com/office/word/2006/wordml" xmlns:wps="http://schemas.microsoft.com/office/word/2010/wordprocessingShape" mc:Ignorable="w14 w15 w16se w16cid w16 w16cex wp14">
+<w:hdr xmlns:wpc="http://schemas.microsoft.com/office/word/2010/wordprocessingCanvas" xmlns:cx="http://schemas.microsoft.com/office/drawing/2014/chartex" xmlns:cx1="http://schemas.microsoft.com/office/drawing/2015/9/8/chartex" xmlns:cx2="http://schemas.microsoft.com/office/drawing/2015/10/21/chartex" xmlns:cx3="http://schemas.microsoft.com/office/drawing/2016/5/9/chartex" xmlns:cx4="http://schemas.microsoft.com/office/drawing/2016/5/10/chartex" xmlns:cx5="http://schemas.microsoft.com/office/drawing/2016/5/11/chartex" xmlns:cx6="http://schemas.microsoft.com/office/drawing/2016/5/12/chartex" xmlns:cx7="http://schemas.microsoft.com/office/drawing/2016/5/13/chartex" xmlns:cx8="http://schemas.microsoft.com/office/drawing/2016/5/14/chartex" xmlns:mc="http://schemas.openxmlformats.org/markup-compatibility/2006" xmlns:aink="http://schemas.microsoft.com/office/drawing/2016/ink" xmlns:am3d="http://schemas.microsoft.com/office/drawing/2017/model3d" xmlns:o="urn:schemas-microsoft-com:office:office" xmlns:r="http://schemas.openxmlformats.org/officeDocument/2006/relationships" xmlns:m="http://schemas.openxmlformats.org/officeDocument/2006/math" xmlns:v="urn:schemas-microsoft-com:vml" xmlns:wp14="http://schemas.microsoft.com/office/word/2010/wordprocessingDrawing" xmlns:wp="http://schemas.openxmlformats.org/drawingml/2006/wordprocessingDrawing" xmlns:w10="urn:schemas-microsoft-com:office:word" xmlns:w="http://schemas.openxmlformats.org/wordprocessingml/2006/main" xmlns:w14="http://schemas.microsoft.com/office/word/2010/wordml" xmlns:w15="http://schemas.microsoft.com/office/word/2012/wordml" xmlns:w16cex="http://schemas.microsoft.com/office/word/2018/wordml/cex" xmlns:w16cid="http://schemas.microsoft.com/office/word/2016/wordml/cid" xmlns:w16="http://schemas.microsoft.com/office/word/2018/wordml" xmlns:w16sdtdh="http://schemas.microsoft.com/office/word/2020/wordml/sdtdatahash" xmlns:w16se="http://schemas.microsoft.com/office/word/2015/wordml/symex" xmlns:wpg="http://schemas.microsoft.com/office/word/2010/wordprocessingGroup" xmlns:wpi="http://schemas.microsoft.com/office/word/2010/wordprocessingInk" xmlns:wne="http://schemas.microsoft.com/office/word/2006/wordml" xmlns:wps="http://schemas.microsoft.com/office/word/2010/wordprocessingShape" mc:Ignorable="w14 w15 w16se w16cid w16 w16cex w16sdtdh wp14">
   <w:p>
     <w:pPr>
       <w:rPr>
@@ -3432,7 +3443,7 @@
 </file>
 
 <file path=word/header2.xml><?xml version="1.0" encoding="utf-8"?>
-<w:hdr xmlns:wpc="http://schemas.microsoft.com/office/word/2010/wordprocessingCanvas" xmlns:cx="http://schemas.microsoft.com/office/drawing/2014/chartex" xmlns:cx1="http://schemas.microsoft.com/office/drawing/2015/9/8/chartex" xmlns:cx2="http://schemas.microsoft.com/office/drawing/2015/10/21/chartex" xmlns:cx3="http://schemas.microsoft.com/office/drawing/2016/5/9/chartex" xmlns:cx4="http://schemas.microsoft.com/office/drawing/2016/5/10/chartex" xmlns:cx5="http://schemas.microsoft.com/office/drawing/2016/5/11/chartex" xmlns:cx6="http://schemas.microsoft.com/office/drawing/2016/5/12/chartex" xmlns:cx7="http://schemas.microsoft.com/office/drawing/2016/5/13/chartex" xmlns:cx8="http://schemas.microsoft.com/office/drawing/2016/5/14/chartex" xmlns:mc="http://schemas.openxmlformats.org/markup-compatibility/2006" xmlns:aink="http://schemas.microsoft.com/office/drawing/2016/ink" xmlns:am3d="http://schemas.microsoft.com/office/drawing/2017/model3d" xmlns:o="urn:schemas-microsoft-com:office:office" xmlns:r="http://schemas.openxmlformats.org/officeDocument/2006/relationships" xmlns:m="http://schemas.openxmlformats.org/officeDocument/2006/math" xmlns:v="urn:schemas-microsoft-com:vml" xmlns:wp14="http://schemas.microsoft.com/office/word/2010/wordprocessingDrawing" xmlns:wp="http://schemas.openxmlformats.org/drawingml/2006/wordprocessingDrawing" xmlns:w10="urn:schemas-microsoft-com:office:word" xmlns:w="http://schemas.openxmlformats.org/wordprocessingml/2006/main" xmlns:w14="http://schemas.microsoft.com/office/word/2010/wordml" xmlns:w15="http://schemas.microsoft.com/office/word/2012/wordml" xmlns:w16cex="http://schemas.microsoft.com/office/word/2018/wordml/cex" xmlns:w16cid="http://schemas.microsoft.com/office/word/2016/wordml/cid" xmlns:w16="http://schemas.microsoft.com/office/word/2018/wordml" xmlns:w16se="http://schemas.microsoft.com/office/word/2015/wordml/symex" xmlns:wpg="http://schemas.microsoft.com/office/word/2010/wordprocessingGroup" xmlns:wpi="http://schemas.microsoft.com/office/word/2010/wordprocessingInk" xmlns:wne="http://schemas.microsoft.com/office/word/2006/wordml" xmlns:wps="http://schemas.microsoft.com/office/word/2010/wordprocessingShape" mc:Ignorable="w14 w15 w16se w16cid w16 w16cex wp14">
+<w:hdr xmlns:wpc="http://schemas.microsoft.com/office/word/2010/wordprocessingCanvas" xmlns:cx="http://schemas.microsoft.com/office/drawing/2014/chartex" xmlns:cx1="http://schemas.microsoft.com/office/drawing/2015/9/8/chartex" xmlns:cx2="http://schemas.microsoft.com/office/drawing/2015/10/21/chartex" xmlns:cx3="http://schemas.microsoft.com/office/drawing/2016/5/9/chartex" xmlns:cx4="http://schemas.microsoft.com/office/drawing/2016/5/10/chartex" xmlns:cx5="http://schemas.microsoft.com/office/drawing/2016/5/11/chartex" xmlns:cx6="http://schemas.microsoft.com/office/drawing/2016/5/12/chartex" xmlns:cx7="http://schemas.microsoft.com/office/drawing/2016/5/13/chartex" xmlns:cx8="http://schemas.microsoft.com/office/drawing/2016/5/14/chartex" xmlns:mc="http://schemas.openxmlformats.org/markup-compatibility/2006" xmlns:aink="http://schemas.microsoft.com/office/drawing/2016/ink" xmlns:am3d="http://schemas.microsoft.com/office/drawing/2017/model3d" xmlns:o="urn:schemas-microsoft-com:office:office" xmlns:r="http://schemas.openxmlformats.org/officeDocument/2006/relationships" xmlns:m="http://schemas.openxmlformats.org/officeDocument/2006/math" xmlns:v="urn:schemas-microsoft-com:vml" xmlns:wp14="http://schemas.microsoft.com/office/word/2010/wordprocessingDrawing" xmlns:wp="http://schemas.openxmlformats.org/drawingml/2006/wordprocessingDrawing" xmlns:w10="urn:schemas-microsoft-com:office:word" xmlns:w="http://schemas.openxmlformats.org/wordprocessingml/2006/main" xmlns:w14="http://schemas.microsoft.com/office/word/2010/wordml" xmlns:w15="http://schemas.microsoft.com/office/word/2012/wordml" xmlns:w16cex="http://schemas.microsoft.com/office/word/2018/wordml/cex" xmlns:w16cid="http://schemas.microsoft.com/office/word/2016/wordml/cid" xmlns:w16="http://schemas.microsoft.com/office/word/2018/wordml" xmlns:w16sdtdh="http://schemas.microsoft.com/office/word/2020/wordml/sdtdatahash" xmlns:w16se="http://schemas.microsoft.com/office/word/2015/wordml/symex" xmlns:wpg="http://schemas.microsoft.com/office/word/2010/wordprocessingGroup" xmlns:wpi="http://schemas.microsoft.com/office/word/2010/wordprocessingInk" xmlns:wne="http://schemas.microsoft.com/office/word/2006/wordml" xmlns:wps="http://schemas.microsoft.com/office/word/2010/wordprocessingShape" mc:Ignorable="w14 w15 w16se w16cid w16 w16cex w16sdtdh wp14">
   <w:tbl>
     <w:tblPr>
       <w:tblW w:w="0" w:type="auto"/>
@@ -3452,12 +3463,6 @@
       <w:gridCol w:w="3179"/>
     </w:tblGrid>
     <w:tr>
-      <w:tblPrEx>
-        <w:tblCellMar>
-          <w:top w:w="0" w:type="dxa"/>
-          <w:bottom w:w="0" w:type="dxa"/>
-        </w:tblCellMar>
-      </w:tblPrEx>
       <w:tc>
         <w:tcPr>
           <w:tcW w:w="6379" w:type="dxa"/>
@@ -3479,7 +3484,15 @@
             <w:fldChar w:fldCharType="separate"/>
           </w:r>
           <w:r>
-            <w:t>&lt;Nome do Projeto&gt;</w:t>
+            <w:t xml:space="preserve">&lt;Nome do </w:t>
+          </w:r>
+          <w:proofErr w:type="spellStart"/>
+          <w:r>
+            <w:t>Projeto</w:t>
+          </w:r>
+          <w:proofErr w:type="spellEnd"/>
+          <w:r>
+            <w:t>&gt;</w:t>
           </w:r>
           <w:r>
             <w:fldChar w:fldCharType="end"/>
@@ -3520,12 +3533,6 @@
       </w:tc>
     </w:tr>
     <w:tr>
-      <w:tblPrEx>
-        <w:tblCellMar>
-          <w:top w:w="0" w:type="dxa"/>
-          <w:bottom w:w="0" w:type="dxa"/>
-        </w:tblCellMar>
-      </w:tblPrEx>
       <w:tc>
         <w:tcPr>
           <w:tcW w:w="6379" w:type="dxa"/>
@@ -3625,12 +3632,6 @@
       </w:tc>
     </w:tr>
     <w:tr>
-      <w:tblPrEx>
-        <w:tblCellMar>
-          <w:top w:w="0" w:type="dxa"/>
-          <w:bottom w:w="0" w:type="dxa"/>
-        </w:tblCellMar>
-      </w:tblPrEx>
       <w:tc>
         <w:tcPr>
           <w:tcW w:w="9558" w:type="dxa"/>
@@ -3662,7 +3663,7 @@
 </file>
 
 <file path=word/numbering.xml><?xml version="1.0" encoding="utf-8"?>
-<w:numbering xmlns:wpc="http://schemas.microsoft.com/office/word/2010/wordprocessingCanvas" xmlns:cx="http://schemas.microsoft.com/office/drawing/2014/chartex" xmlns:cx1="http://schemas.microsoft.com/office/drawing/2015/9/8/chartex" xmlns:cx2="http://schemas.microsoft.com/office/drawing/2015/10/21/chartex" xmlns:cx3="http://schemas.microsoft.com/office/drawing/2016/5/9/chartex" xmlns:cx4="http://schemas.microsoft.com/office/drawing/2016/5/10/chartex" xmlns:cx5="http://schemas.microsoft.com/office/drawing/2016/5/11/chartex" xmlns:cx6="http://schemas.microsoft.com/office/drawing/2016/5/12/chartex" xmlns:cx7="http://schemas.microsoft.com/office/drawing/2016/5/13/chartex" xmlns:cx8="http://schemas.microsoft.com/office/drawing/2016/5/14/chartex" xmlns:mc="http://schemas.openxmlformats.org/markup-compatibility/2006" xmlns:aink="http://schemas.microsoft.com/office/drawing/2016/ink" xmlns:am3d="http://schemas.microsoft.com/office/drawing/2017/model3d" xmlns:o="urn:schemas-microsoft-com:office:office" xmlns:r="http://schemas.openxmlformats.org/officeDocument/2006/relationships" xmlns:m="http://schemas.openxmlformats.org/officeDocument/2006/math" xmlns:v="urn:schemas-microsoft-com:vml" xmlns:wp14="http://schemas.microsoft.com/office/word/2010/wordprocessingDrawing" xmlns:wp="http://schemas.openxmlformats.org/drawingml/2006/wordprocessingDrawing" xmlns:w10="urn:schemas-microsoft-com:office:word" xmlns:w="http://schemas.openxmlformats.org/wordprocessingml/2006/main" xmlns:w14="http://schemas.microsoft.com/office/word/2010/wordml" xmlns:w15="http://schemas.microsoft.com/office/word/2012/wordml" xmlns:w16cex="http://schemas.microsoft.com/office/word/2018/wordml/cex" xmlns:w16cid="http://schemas.microsoft.com/office/word/2016/wordml/cid" xmlns:w16="http://schemas.microsoft.com/office/word/2018/wordml" xmlns:w16se="http://schemas.microsoft.com/office/word/2015/wordml/symex" xmlns:wpg="http://schemas.microsoft.com/office/word/2010/wordprocessingGroup" xmlns:wpi="http://schemas.microsoft.com/office/word/2010/wordprocessingInk" xmlns:wne="http://schemas.microsoft.com/office/word/2006/wordml" xmlns:wps="http://schemas.microsoft.com/office/word/2010/wordprocessingShape" mc:Ignorable="w14 w15 w16se w16cid w16 w16cex wp14">
+<w:numbering xmlns:wpc="http://schemas.microsoft.com/office/word/2010/wordprocessingCanvas" xmlns:cx="http://schemas.microsoft.com/office/drawing/2014/chartex" xmlns:cx1="http://schemas.microsoft.com/office/drawing/2015/9/8/chartex" xmlns:cx2="http://schemas.microsoft.com/office/drawing/2015/10/21/chartex" xmlns:cx3="http://schemas.microsoft.com/office/drawing/2016/5/9/chartex" xmlns:cx4="http://schemas.microsoft.com/office/drawing/2016/5/10/chartex" xmlns:cx5="http://schemas.microsoft.com/office/drawing/2016/5/11/chartex" xmlns:cx6="http://schemas.microsoft.com/office/drawing/2016/5/12/chartex" xmlns:cx7="http://schemas.microsoft.com/office/drawing/2016/5/13/chartex" xmlns:cx8="http://schemas.microsoft.com/office/drawing/2016/5/14/chartex" xmlns:mc="http://schemas.openxmlformats.org/markup-compatibility/2006" xmlns:aink="http://schemas.microsoft.com/office/drawing/2016/ink" xmlns:am3d="http://schemas.microsoft.com/office/drawing/2017/model3d" xmlns:o="urn:schemas-microsoft-com:office:office" xmlns:r="http://schemas.openxmlformats.org/officeDocument/2006/relationships" xmlns:m="http://schemas.openxmlformats.org/officeDocument/2006/math" xmlns:v="urn:schemas-microsoft-com:vml" xmlns:wp14="http://schemas.microsoft.com/office/word/2010/wordprocessingDrawing" xmlns:wp="http://schemas.openxmlformats.org/drawingml/2006/wordprocessingDrawing" xmlns:w10="urn:schemas-microsoft-com:office:word" xmlns:w="http://schemas.openxmlformats.org/wordprocessingml/2006/main" xmlns:w14="http://schemas.microsoft.com/office/word/2010/wordml" xmlns:w15="http://schemas.microsoft.com/office/word/2012/wordml" xmlns:w16cex="http://schemas.microsoft.com/office/word/2018/wordml/cex" xmlns:w16cid="http://schemas.microsoft.com/office/word/2016/wordml/cid" xmlns:w16="http://schemas.microsoft.com/office/word/2018/wordml" xmlns:w16sdtdh="http://schemas.microsoft.com/office/word/2020/wordml/sdtdatahash" xmlns:w16se="http://schemas.microsoft.com/office/word/2015/wordml/symex" xmlns:wpg="http://schemas.microsoft.com/office/word/2010/wordprocessingGroup" xmlns:wpi="http://schemas.microsoft.com/office/word/2010/wordprocessingInk" xmlns:wne="http://schemas.microsoft.com/office/word/2006/wordml" xmlns:wps="http://schemas.microsoft.com/office/word/2010/wordprocessingShape" mc:Ignorable="w14 w15 w16se w16cid w16 w16cex w16sdtdh wp14">
   <w:abstractNum w:abstractNumId="0" w15:restartNumberingAfterBreak="0">
     <w:nsid w:val="FFFFFFFB"/>
     <w:multiLevelType w:val="multilevel"/>
@@ -3670,54 +3671,63 @@
     <w:lvl w:ilvl="0">
       <w:start w:val="1"/>
       <w:numFmt w:val="decimal"/>
+      <w:pStyle w:val="Ttulo1"/>
       <w:lvlText w:val="%1."/>
       <w:lvlJc w:val="left"/>
     </w:lvl>
     <w:lvl w:ilvl="1">
       <w:start w:val="1"/>
       <w:numFmt w:val="decimal"/>
+      <w:pStyle w:val="Ttulo2"/>
       <w:lvlText w:val="%1.%2"/>
       <w:lvlJc w:val="left"/>
     </w:lvl>
     <w:lvl w:ilvl="2">
       <w:start w:val="1"/>
       <w:numFmt w:val="decimal"/>
+      <w:pStyle w:val="Ttulo3"/>
       <w:lvlText w:val="%1.%2.%3"/>
       <w:lvlJc w:val="left"/>
     </w:lvl>
     <w:lvl w:ilvl="3">
       <w:start w:val="1"/>
       <w:numFmt w:val="decimal"/>
+      <w:pStyle w:val="Ttulo4"/>
       <w:lvlText w:val="%1.%2.%3.%4"/>
       <w:lvlJc w:val="left"/>
     </w:lvl>
     <w:lvl w:ilvl="4">
       <w:start w:val="1"/>
       <w:numFmt w:val="decimal"/>
+      <w:pStyle w:val="Ttulo5"/>
       <w:lvlText w:val="%1.%2.%3.%4.%5"/>
       <w:lvlJc w:val="left"/>
     </w:lvl>
     <w:lvl w:ilvl="5">
       <w:start w:val="1"/>
       <w:numFmt w:val="decimal"/>
+      <w:pStyle w:val="Ttulo6"/>
       <w:lvlText w:val="%1.%2.%3.%4.%5.%6"/>
       <w:lvlJc w:val="left"/>
     </w:lvl>
     <w:lvl w:ilvl="6">
       <w:start w:val="1"/>
       <w:numFmt w:val="decimal"/>
+      <w:pStyle w:val="Ttulo7"/>
       <w:lvlText w:val="%1.%2.%3.%4.%5.%6.%7"/>
       <w:lvlJc w:val="left"/>
     </w:lvl>
     <w:lvl w:ilvl="7">
       <w:start w:val="1"/>
       <w:numFmt w:val="decimal"/>
+      <w:pStyle w:val="Ttulo8"/>
       <w:lvlText w:val="%1.%2.%3.%4.%5.%6.%7.%8"/>
       <w:lvlJc w:val="left"/>
     </w:lvl>
     <w:lvl w:ilvl="8">
       <w:start w:val="1"/>
       <w:numFmt w:val="decimal"/>
+      <w:pStyle w:val="Ttulo9"/>
       <w:lvlText w:val="%1.%2.%3.%4.%5.%6.%7.%8.%9"/>
       <w:lvlJc w:val="left"/>
     </w:lvl>
@@ -4253,6 +4263,120 @@
     </w:lvl>
   </w:abstractNum>
   <w:abstractNum w:abstractNumId="10" w15:restartNumberingAfterBreak="0">
+    <w:nsid w:val="35AA07D2"/>
+    <w:multiLevelType w:val="multilevel"/>
+    <w:tmpl w:val="83888C8E"/>
+    <w:lvl w:ilvl="0">
+      <w:start w:val="1"/>
+      <w:numFmt w:val="decimal"/>
+      <w:pStyle w:val="Bullet"/>
+      <w:lvlText w:val="%1."/>
+      <w:lvlJc w:val="left"/>
+      <w:pPr>
+        <w:tabs>
+          <w:tab w:val="num" w:pos="720"/>
+        </w:tabs>
+        <w:ind w:left="720" w:hanging="720"/>
+      </w:pPr>
+    </w:lvl>
+    <w:lvl w:ilvl="1">
+      <w:start w:val="1"/>
+      <w:numFmt w:val="decimal"/>
+      <w:lvlText w:val="%2."/>
+      <w:lvlJc w:val="left"/>
+      <w:pPr>
+        <w:tabs>
+          <w:tab w:val="num" w:pos="1440"/>
+        </w:tabs>
+        <w:ind w:left="1440" w:hanging="720"/>
+      </w:pPr>
+    </w:lvl>
+    <w:lvl w:ilvl="2">
+      <w:start w:val="1"/>
+      <w:numFmt w:val="decimal"/>
+      <w:lvlText w:val="%3."/>
+      <w:lvlJc w:val="left"/>
+      <w:pPr>
+        <w:tabs>
+          <w:tab w:val="num" w:pos="2160"/>
+        </w:tabs>
+        <w:ind w:left="2160" w:hanging="720"/>
+      </w:pPr>
+    </w:lvl>
+    <w:lvl w:ilvl="3">
+      <w:start w:val="1"/>
+      <w:numFmt w:val="decimal"/>
+      <w:lvlText w:val="%4."/>
+      <w:lvlJc w:val="left"/>
+      <w:pPr>
+        <w:tabs>
+          <w:tab w:val="num" w:pos="2880"/>
+        </w:tabs>
+        <w:ind w:left="2880" w:hanging="720"/>
+      </w:pPr>
+    </w:lvl>
+    <w:lvl w:ilvl="4">
+      <w:start w:val="1"/>
+      <w:numFmt w:val="decimal"/>
+      <w:lvlText w:val="%5."/>
+      <w:lvlJc w:val="left"/>
+      <w:pPr>
+        <w:tabs>
+          <w:tab w:val="num" w:pos="3600"/>
+        </w:tabs>
+        <w:ind w:left="3600" w:hanging="720"/>
+      </w:pPr>
+    </w:lvl>
+    <w:lvl w:ilvl="5">
+      <w:start w:val="1"/>
+      <w:numFmt w:val="decimal"/>
+      <w:lvlText w:val="%6."/>
+      <w:lvlJc w:val="left"/>
+      <w:pPr>
+        <w:tabs>
+          <w:tab w:val="num" w:pos="4320"/>
+        </w:tabs>
+        <w:ind w:left="4320" w:hanging="720"/>
+      </w:pPr>
+    </w:lvl>
+    <w:lvl w:ilvl="6">
+      <w:start w:val="1"/>
+      <w:numFmt w:val="decimal"/>
+      <w:lvlText w:val="%7."/>
+      <w:lvlJc w:val="left"/>
+      <w:pPr>
+        <w:tabs>
+          <w:tab w:val="num" w:pos="5040"/>
+        </w:tabs>
+        <w:ind w:left="5040" w:hanging="720"/>
+      </w:pPr>
+    </w:lvl>
+    <w:lvl w:ilvl="7">
+      <w:start w:val="1"/>
+      <w:numFmt w:val="decimal"/>
+      <w:lvlText w:val="%8."/>
+      <w:lvlJc w:val="left"/>
+      <w:pPr>
+        <w:tabs>
+          <w:tab w:val="num" w:pos="5760"/>
+        </w:tabs>
+        <w:ind w:left="5760" w:hanging="720"/>
+      </w:pPr>
+    </w:lvl>
+    <w:lvl w:ilvl="8">
+      <w:start w:val="1"/>
+      <w:numFmt w:val="decimal"/>
+      <w:lvlText w:val="%9."/>
+      <w:lvlJc w:val="left"/>
+      <w:pPr>
+        <w:tabs>
+          <w:tab w:val="num" w:pos="6480"/>
+        </w:tabs>
+        <w:ind w:left="6480" w:hanging="720"/>
+      </w:pPr>
+    </w:lvl>
+  </w:abstractNum>
+  <w:abstractNum w:abstractNumId="11" w15:restartNumberingAfterBreak="0">
     <w:nsid w:val="369D5471"/>
     <w:multiLevelType w:val="multilevel"/>
     <w:tmpl w:val="04090001"/>
@@ -4312,7 +4436,7 @@
       <w:lvlJc w:val="left"/>
     </w:lvl>
   </w:abstractNum>
-  <w:abstractNum w:abstractNumId="11" w15:restartNumberingAfterBreak="0">
+  <w:abstractNum w:abstractNumId="12" w15:restartNumberingAfterBreak="0">
     <w:nsid w:val="42B97F7B"/>
     <w:multiLevelType w:val="multilevel"/>
     <w:tmpl w:val="04090001"/>
@@ -4372,7 +4496,7 @@
       <w:lvlJc w:val="left"/>
     </w:lvl>
   </w:abstractNum>
-  <w:abstractNum w:abstractNumId="12" w15:restartNumberingAfterBreak="0">
+  <w:abstractNum w:abstractNumId="13" w15:restartNumberingAfterBreak="0">
     <w:nsid w:val="49E170D0"/>
     <w:multiLevelType w:val="multilevel"/>
     <w:tmpl w:val="04090001"/>
@@ -4432,7 +4556,7 @@
       <w:lvlJc w:val="left"/>
     </w:lvl>
   </w:abstractNum>
-  <w:abstractNum w:abstractNumId="13" w15:restartNumberingAfterBreak="0">
+  <w:abstractNum w:abstractNumId="14" w15:restartNumberingAfterBreak="0">
     <w:nsid w:val="4F64732B"/>
     <w:multiLevelType w:val="multilevel"/>
     <w:tmpl w:val="04090001"/>
@@ -4492,7 +4616,7 @@
       <w:lvlJc w:val="left"/>
     </w:lvl>
   </w:abstractNum>
-  <w:abstractNum w:abstractNumId="14" w15:restartNumberingAfterBreak="0">
+  <w:abstractNum w:abstractNumId="15" w15:restartNumberingAfterBreak="0">
     <w:nsid w:val="52DF734E"/>
     <w:multiLevelType w:val="multilevel"/>
     <w:tmpl w:val="04090001"/>
@@ -4552,7 +4676,7 @@
       <w:lvlJc w:val="left"/>
     </w:lvl>
   </w:abstractNum>
-  <w:abstractNum w:abstractNumId="15" w15:restartNumberingAfterBreak="0">
+  <w:abstractNum w:abstractNumId="16" w15:restartNumberingAfterBreak="0">
     <w:nsid w:val="6D2F7D46"/>
     <w:multiLevelType w:val="multilevel"/>
     <w:tmpl w:val="04090001"/>
@@ -4612,7 +4736,7 @@
       <w:lvlJc w:val="left"/>
     </w:lvl>
   </w:abstractNum>
-  <w:abstractNum w:abstractNumId="16" w15:restartNumberingAfterBreak="0">
+  <w:abstractNum w:abstractNumId="17" w15:restartNumberingAfterBreak="0">
     <w:nsid w:val="71F21F2A"/>
     <w:multiLevelType w:val="multilevel"/>
     <w:tmpl w:val="04090001"/>
@@ -4672,7 +4796,7 @@
       <w:lvlJc w:val="left"/>
     </w:lvl>
   </w:abstractNum>
-  <w:abstractNum w:abstractNumId="17" w15:restartNumberingAfterBreak="0">
+  <w:abstractNum w:abstractNumId="18" w15:restartNumberingAfterBreak="0">
     <w:nsid w:val="743601FB"/>
     <w:multiLevelType w:val="multilevel"/>
     <w:tmpl w:val="04090001"/>
@@ -4732,7 +4856,7 @@
       <w:lvlJc w:val="left"/>
     </w:lvl>
   </w:abstractNum>
-  <w:abstractNum w:abstractNumId="18" w15:restartNumberingAfterBreak="0">
+  <w:abstractNum w:abstractNumId="19" w15:restartNumberingAfterBreak="0">
     <w:nsid w:val="756150CA"/>
     <w:multiLevelType w:val="multilevel"/>
     <w:tmpl w:val="04090001"/>
@@ -4792,7 +4916,7 @@
       <w:lvlJc w:val="left"/>
     </w:lvl>
   </w:abstractNum>
-  <w:abstractNum w:abstractNumId="19" w15:restartNumberingAfterBreak="0">
+  <w:abstractNum w:abstractNumId="20" w15:restartNumberingAfterBreak="0">
     <w:nsid w:val="7BE434D7"/>
     <w:multiLevelType w:val="multilevel"/>
     <w:tmpl w:val="04090001"/>
@@ -4876,13 +5000,13 @@
     <w:abstractNumId w:val="9"/>
   </w:num>
   <w:num w:numId="4">
-    <w:abstractNumId w:val="19"/>
+    <w:abstractNumId w:val="20"/>
   </w:num>
   <w:num w:numId="5">
-    <w:abstractNumId w:val="14"/>
+    <w:abstractNumId w:val="15"/>
   </w:num>
   <w:num w:numId="6">
-    <w:abstractNumId w:val="13"/>
+    <w:abstractNumId w:val="14"/>
   </w:num>
   <w:num w:numId="7">
     <w:abstractNumId w:val="1"/>
@@ -4904,19 +5028,19 @@
     <w:abstractNumId w:val="2"/>
   </w:num>
   <w:num w:numId="9">
-    <w:abstractNumId w:val="18"/>
+    <w:abstractNumId w:val="19"/>
   </w:num>
   <w:num w:numId="10">
     <w:abstractNumId w:val="3"/>
   </w:num>
   <w:num w:numId="11">
-    <w:abstractNumId w:val="10"/>
+    <w:abstractNumId w:val="11"/>
   </w:num>
   <w:num w:numId="12">
     <w:abstractNumId w:val="8"/>
   </w:num>
   <w:num w:numId="13">
-    <w:abstractNumId w:val="17"/>
+    <w:abstractNumId w:val="18"/>
   </w:num>
   <w:num w:numId="14">
     <w:abstractNumId w:val="7"/>
@@ -4925,28 +5049,31 @@
     <w:abstractNumId w:val="4"/>
   </w:num>
   <w:num w:numId="16">
-    <w:abstractNumId w:val="16"/>
+    <w:abstractNumId w:val="17"/>
   </w:num>
   <w:num w:numId="17">
-    <w:abstractNumId w:val="12"/>
+    <w:abstractNumId w:val="13"/>
   </w:num>
   <w:num w:numId="18">
     <w:abstractNumId w:val="5"/>
   </w:num>
   <w:num w:numId="19">
-    <w:abstractNumId w:val="11"/>
+    <w:abstractNumId w:val="12"/>
   </w:num>
   <w:num w:numId="20">
     <w:abstractNumId w:val="6"/>
   </w:num>
   <w:num w:numId="21">
-    <w:abstractNumId w:val="15"/>
+    <w:abstractNumId w:val="16"/>
+  </w:num>
+  <w:num w:numId="22">
+    <w:abstractNumId w:val="10"/>
   </w:num>
 </w:numbering>
 </file>
 
 <file path=word/styles.xml><?xml version="1.0" encoding="utf-8"?>
-<w:styles xmlns:mc="http://schemas.openxmlformats.org/markup-compatibility/2006" xmlns:r="http://schemas.openxmlformats.org/officeDocument/2006/relationships" xmlns:w="http://schemas.openxmlformats.org/wordprocessingml/2006/main" xmlns:w14="http://schemas.microsoft.com/office/word/2010/wordml" xmlns:w15="http://schemas.microsoft.com/office/word/2012/wordml" xmlns:w16cex="http://schemas.microsoft.com/office/word/2018/wordml/cex" xmlns:w16cid="http://schemas.microsoft.com/office/word/2016/wordml/cid" xmlns:w16="http://schemas.microsoft.com/office/word/2018/wordml" xmlns:w16se="http://schemas.microsoft.com/office/word/2015/wordml/symex" mc:Ignorable="w14 w15 w16se w16cid w16 w16cex">
+<w:styles xmlns:mc="http://schemas.openxmlformats.org/markup-compatibility/2006" xmlns:r="http://schemas.openxmlformats.org/officeDocument/2006/relationships" xmlns:w="http://schemas.openxmlformats.org/wordprocessingml/2006/main" xmlns:w14="http://schemas.microsoft.com/office/word/2010/wordml" xmlns:w15="http://schemas.microsoft.com/office/word/2012/wordml" xmlns:w16cex="http://schemas.microsoft.com/office/word/2018/wordml/cex" xmlns:w16cid="http://schemas.microsoft.com/office/word/2016/wordml/cid" xmlns:w16="http://schemas.microsoft.com/office/word/2018/wordml" xmlns:w16sdtdh="http://schemas.microsoft.com/office/word/2020/wordml/sdtdatahash" xmlns:w16se="http://schemas.microsoft.com/office/word/2015/wordml/symex" mc:Ignorable="w14 w15 w16se w16cid w16 w16cex w16sdtdh">
   <w:docDefaults>
     <w:rPrDefault>
       <w:rPr>
@@ -5523,7 +5650,9 @@
   </w:style>
   <w:style w:type="character" w:default="1" w:styleId="Fontepargpadro">
     <w:name w:val="Default Paragraph Font"/>
+    <w:uiPriority w:val="1"/>
     <w:semiHidden/>
+    <w:unhideWhenUsed/>
   </w:style>
   <w:style w:type="table" w:default="1" w:styleId="Tabelanormal">
     <w:name w:val="Normal Table"/>
@@ -5870,13 +5999,13 @@
     <w:pPr>
       <w:widowControl/>
       <w:numPr>
-        <w:numId w:val="81"/>
+        <w:numId w:val="22"/>
       </w:numPr>
       <w:tabs>
         <w:tab w:val="left" w:pos="720"/>
       </w:tabs>
       <w:spacing w:before="120" w:line="240" w:lineRule="auto"/>
-      <w:ind w:left="720" w:right="360"/>
+      <w:ind w:right="360"/>
       <w:jc w:val="both"/>
     </w:pPr>
   </w:style>

</xml_diff>

<commit_message>
adicionado mais regras de negocio
</commit_message>
<xml_diff>
--- a/regras_negocio.docx
+++ b/regras_negocio.docx
@@ -2704,7 +2704,25 @@
         <w:rPr>
           <w:lang w:val="pt-BR"/>
         </w:rPr>
-        <w:t>Se analise do instrutor for positivo, o agendamento será marcado de acordo com a escolha do aluno e os exames será de acordo com objetivos do mesmo.</w:t>
+        <w:t xml:space="preserve">Se analise do instrutor for positivo, o agendamento será marcado de acordo com a escolha do aluno e os exames será de acordo com objetivos </w:t>
+      </w:r>
+      <w:r>
+        <w:rPr>
+          <w:lang w:val="pt-BR"/>
+        </w:rPr>
+        <w:t xml:space="preserve">do </w:t>
+      </w:r>
+      <w:r>
+        <w:rPr>
+          <w:lang w:val="pt-BR"/>
+        </w:rPr>
+        <w:t>aluno</w:t>
+      </w:r>
+      <w:r>
+        <w:rPr>
+          <w:lang w:val="pt-BR"/>
+        </w:rPr>
+        <w:t>.</w:t>
       </w:r>
     </w:p>
     <w:p>
@@ -2750,14 +2768,12 @@
         </w:rPr>
         <w:t>&lt;</w:t>
       </w:r>
-      <w:proofErr w:type="spellStart"/>
-      <w:r>
-        <w:rPr>
-          <w:lang w:val="pt-BR"/>
-        </w:rPr>
-        <w:t>aGroupofBusinessRules</w:t>
-      </w:r>
-      <w:proofErr w:type="spellEnd"/>
+      <w:r>
+        <w:rPr>
+          <w:lang w:val="pt-BR"/>
+        </w:rPr>
+        <w:t>Verificar perfil de aluno</w:t>
+      </w:r>
       <w:r>
         <w:rPr>
           <w:lang w:val="pt-BR"/>
@@ -2765,6 +2781,21 @@
         <w:t>&gt;</w:t>
       </w:r>
       <w:bookmarkEnd w:id="18"/>
+    </w:p>
+    <w:p>
+      <w:pPr>
+        <w:pStyle w:val="Ttulo3"/>
+        <w:ind w:left="1457"/>
+        <w:rPr>
+          <w:lang w:val="pt-BR"/>
+        </w:rPr>
+      </w:pPr>
+      <w:r>
+        <w:rPr>
+          <w:lang w:val="pt-BR"/>
+        </w:rPr>
+        <w:t>Caso o aluno tenha comprido todas as exigência inicial, como fazer os exames, o status do aluno irá ser de “pendente” para “ativo”.</w:t>
+      </w:r>
     </w:p>
     <w:p>
       <w:pPr>

</xml_diff>

<commit_message>
alteracao no arquivo regras-negocio
</commit_message>
<xml_diff>
--- a/regras_negocio.docx
+++ b/regras_negocio.docx
@@ -32,7 +32,21 @@
         <w:rPr>
           <w:lang w:val="pt-BR"/>
         </w:rPr>
-        <w:t>&lt;Academia&gt;</w:t>
+        <w:t>&lt;</w:t>
+      </w:r>
+      <w:proofErr w:type="spellStart"/>
+      <w:r>
+        <w:rPr>
+          <w:lang w:val="pt-BR"/>
+        </w:rPr>
+        <w:t>EmForma</w:t>
+      </w:r>
+      <w:proofErr w:type="spellEnd"/>
+      <w:r>
+        <w:rPr>
+          <w:lang w:val="pt-BR"/>
+        </w:rPr>
+        <w:t>&gt;</w:t>
       </w:r>
       <w:r>
         <w:rPr>
@@ -124,286 +138,6 @@
           <w:lang w:val="pt-BR"/>
         </w:rPr>
       </w:pPr>
-    </w:p>
-    <w:p>
-      <w:pPr>
-        <w:pStyle w:val="InfoBlue"/>
-        <w:rPr>
-          <w:lang w:val="pt-BR"/>
-        </w:rPr>
-      </w:pPr>
-      <w:r>
-        <w:rPr>
-          <w:lang w:val="pt-BR"/>
-        </w:rPr>
-        <w:t xml:space="preserve">[Observação: O </w:t>
-      </w:r>
-      <w:proofErr w:type="spellStart"/>
-      <w:r>
-        <w:rPr>
-          <w:lang w:val="pt-BR"/>
-        </w:rPr>
-        <w:t>template</w:t>
-      </w:r>
-      <w:proofErr w:type="spellEnd"/>
-      <w:r>
-        <w:rPr>
-          <w:lang w:val="pt-BR"/>
-        </w:rPr>
-        <w:t xml:space="preserve"> a seguir é fornecido para uso com o </w:t>
-      </w:r>
-      <w:proofErr w:type="spellStart"/>
-      <w:r>
-        <w:rPr>
-          <w:lang w:val="pt-BR"/>
-        </w:rPr>
-        <w:t>Rational</w:t>
-      </w:r>
-      <w:proofErr w:type="spellEnd"/>
-      <w:r>
-        <w:rPr>
-          <w:lang w:val="pt-BR"/>
-        </w:rPr>
-        <w:t xml:space="preserve"> </w:t>
-      </w:r>
-      <w:proofErr w:type="spellStart"/>
-      <w:r>
-        <w:rPr>
-          <w:lang w:val="pt-BR"/>
-        </w:rPr>
-        <w:t>Unified</w:t>
-      </w:r>
-      <w:proofErr w:type="spellEnd"/>
-      <w:r>
-        <w:rPr>
-          <w:lang w:val="pt-BR"/>
-        </w:rPr>
-        <w:t xml:space="preserve"> </w:t>
-      </w:r>
-      <w:proofErr w:type="spellStart"/>
-      <w:r>
-        <w:rPr>
-          <w:lang w:val="pt-BR"/>
-        </w:rPr>
-        <w:t>Process</w:t>
-      </w:r>
-      <w:proofErr w:type="spellEnd"/>
-      <w:r>
-        <w:rPr>
-          <w:lang w:val="pt-BR"/>
-        </w:rPr>
-        <w:t xml:space="preserve"> (RUP). O texto em azul exibido entre colchetes e em itálico (</w:t>
-      </w:r>
-      <w:proofErr w:type="spellStart"/>
-      <w:r>
-        <w:rPr>
-          <w:lang w:val="pt-BR"/>
-        </w:rPr>
-        <w:t>style</w:t>
-      </w:r>
-      <w:proofErr w:type="spellEnd"/>
-      <w:r>
-        <w:rPr>
-          <w:lang w:val="pt-BR"/>
-        </w:rPr>
-        <w:t>=</w:t>
-      </w:r>
-      <w:proofErr w:type="spellStart"/>
-      <w:r>
-        <w:rPr>
-          <w:lang w:val="pt-BR"/>
-        </w:rPr>
-        <w:t>InfoBlue</w:t>
-      </w:r>
-      <w:proofErr w:type="spellEnd"/>
-      <w:r>
-        <w:rPr>
-          <w:lang w:val="pt-BR"/>
-        </w:rPr>
-        <w:t>) foi incluído para orientar o autor e deve ser excluído antes da publicação do documento. Um parágrafo digitado após esse estilo será automaticamente definido como normal (</w:t>
-      </w:r>
-      <w:proofErr w:type="spellStart"/>
-      <w:r>
-        <w:rPr>
-          <w:lang w:val="pt-BR"/>
-        </w:rPr>
-        <w:t>style</w:t>
-      </w:r>
-      <w:proofErr w:type="spellEnd"/>
-      <w:r>
-        <w:rPr>
-          <w:lang w:val="pt-BR"/>
-        </w:rPr>
-        <w:t>=</w:t>
-      </w:r>
-      <w:proofErr w:type="spellStart"/>
-      <w:r>
-        <w:rPr>
-          <w:lang w:val="pt-BR"/>
-        </w:rPr>
-        <w:t>Body</w:t>
-      </w:r>
-      <w:proofErr w:type="spellEnd"/>
-      <w:r>
-        <w:rPr>
-          <w:lang w:val="pt-BR"/>
-        </w:rPr>
-        <w:t xml:space="preserve"> </w:t>
-      </w:r>
-      <w:proofErr w:type="spellStart"/>
-      <w:r>
-        <w:rPr>
-          <w:lang w:val="pt-BR"/>
-        </w:rPr>
-        <w:t>Text</w:t>
-      </w:r>
-      <w:proofErr w:type="spellEnd"/>
-      <w:r>
-        <w:rPr>
-          <w:lang w:val="pt-BR"/>
-        </w:rPr>
-        <w:t>).]</w:t>
-      </w:r>
-    </w:p>
-    <w:p>
-      <w:pPr>
-        <w:pStyle w:val="InfoBlue"/>
-        <w:rPr>
-          <w:lang w:val="pt-BR"/>
-        </w:rPr>
-      </w:pPr>
-      <w:r>
-        <w:rPr>
-          <w:lang w:val="pt-BR"/>
-        </w:rPr>
-        <w:t xml:space="preserve">[Para personalizar campos automáticos no Microsoft Word (que exibem um fundo cinza quando selecionados), </w:t>
-      </w:r>
-      <w:proofErr w:type="gramStart"/>
-      <w:r>
-        <w:rPr>
-          <w:lang w:val="pt-BR"/>
-        </w:rPr>
-        <w:t>escolha File</w:t>
-      </w:r>
-      <w:proofErr w:type="gramEnd"/>
-      <w:r>
-        <w:rPr>
-          <w:lang w:val="pt-BR"/>
-        </w:rPr>
-        <w:t>&gt;</w:t>
-      </w:r>
-      <w:proofErr w:type="spellStart"/>
-      <w:r>
-        <w:rPr>
-          <w:lang w:val="pt-BR"/>
-        </w:rPr>
-        <w:t>Properties</w:t>
-      </w:r>
-      <w:proofErr w:type="spellEnd"/>
-      <w:r>
-        <w:rPr>
-          <w:lang w:val="pt-BR"/>
-        </w:rPr>
-        <w:t xml:space="preserve"> e substitua os campos </w:t>
-      </w:r>
-      <w:proofErr w:type="spellStart"/>
-      <w:r>
-        <w:rPr>
-          <w:lang w:val="pt-BR"/>
-        </w:rPr>
-        <w:t>Title</w:t>
-      </w:r>
-      <w:proofErr w:type="spellEnd"/>
-      <w:r>
-        <w:rPr>
-          <w:lang w:val="pt-BR"/>
-        </w:rPr>
-        <w:t xml:space="preserve">, </w:t>
-      </w:r>
-      <w:proofErr w:type="spellStart"/>
-      <w:r>
-        <w:rPr>
-          <w:lang w:val="pt-BR"/>
-        </w:rPr>
-        <w:t>Subject</w:t>
-      </w:r>
-      <w:proofErr w:type="spellEnd"/>
-      <w:r>
-        <w:rPr>
-          <w:lang w:val="pt-BR"/>
-        </w:rPr>
-        <w:t xml:space="preserve"> e </w:t>
-      </w:r>
-      <w:proofErr w:type="spellStart"/>
-      <w:r>
-        <w:rPr>
-          <w:lang w:val="pt-BR"/>
-        </w:rPr>
-        <w:t>Company</w:t>
-      </w:r>
-      <w:proofErr w:type="spellEnd"/>
-      <w:r>
-        <w:rPr>
-          <w:lang w:val="pt-BR"/>
-        </w:rPr>
-        <w:t xml:space="preserve"> pelas informações apropriadas para este documento. Depois de fechar a caixa de diálogo, para atualizar os campos automáticos no documento inteiro, selecione </w:t>
-      </w:r>
-      <w:proofErr w:type="spellStart"/>
-      <w:r>
-        <w:rPr>
-          <w:lang w:val="pt-BR"/>
-        </w:rPr>
-        <w:t>Edit</w:t>
-      </w:r>
-      <w:proofErr w:type="spellEnd"/>
-      <w:r>
-        <w:rPr>
-          <w:lang w:val="pt-BR"/>
-        </w:rPr>
-        <w:t>&gt;</w:t>
-      </w:r>
-      <w:proofErr w:type="spellStart"/>
-      <w:r>
-        <w:rPr>
-          <w:lang w:val="pt-BR"/>
-        </w:rPr>
-        <w:t>Select</w:t>
-      </w:r>
-      <w:proofErr w:type="spellEnd"/>
-      <w:r>
-        <w:rPr>
-          <w:lang w:val="pt-BR"/>
-        </w:rPr>
-        <w:t xml:space="preserve"> </w:t>
-      </w:r>
-      <w:proofErr w:type="spellStart"/>
-      <w:r>
-        <w:rPr>
-          <w:lang w:val="pt-BR"/>
-        </w:rPr>
-        <w:t>All</w:t>
-      </w:r>
-      <w:proofErr w:type="spellEnd"/>
-      <w:r>
-        <w:rPr>
-          <w:lang w:val="pt-BR"/>
-        </w:rPr>
-        <w:t xml:space="preserve"> (ou </w:t>
-      </w:r>
-      <w:proofErr w:type="spellStart"/>
-      <w:r>
-        <w:rPr>
-          <w:lang w:val="pt-BR"/>
-        </w:rPr>
-        <w:t>Ctrl-A</w:t>
-      </w:r>
-      <w:proofErr w:type="spellEnd"/>
-      <w:r>
-        <w:rPr>
-          <w:lang w:val="pt-BR"/>
-        </w:rPr>
-        <w:t xml:space="preserve">) e pressione F9 ou simplesmente clique no campo e pressione F9. Isso deve ser feito separadamente para Cabeçalhos e Rodapés. Alt-F9 alterna entre a exibição de nomes de campos e do conteúdo dos campos. Consulte a ajuda do Word para obter mais informações sobre como trabalhar com campos.] </w:t>
-      </w:r>
     </w:p>
     <w:p>
       <w:pPr>
@@ -600,33 +334,41 @@
               </w:rPr>
               <w:t>&lt;</w:t>
             </w:r>
-            <w:proofErr w:type="spellStart"/>
             <w:r>
               <w:rPr>
                 <w:lang w:val="pt-BR"/>
               </w:rPr>
-              <w:t>dd</w:t>
+              <w:t>17</w:t>
             </w:r>
-            <w:proofErr w:type="spellEnd"/>
             <w:r>
               <w:rPr>
                 <w:lang w:val="pt-BR"/>
               </w:rPr>
               <w:t>/</w:t>
             </w:r>
-            <w:proofErr w:type="spellStart"/>
             <w:r>
               <w:rPr>
                 <w:lang w:val="pt-BR"/>
               </w:rPr>
-              <w:t>mmm</w:t>
+              <w:t>06</w:t>
             </w:r>
-            <w:proofErr w:type="spellEnd"/>
             <w:r>
               <w:rPr>
                 <w:lang w:val="pt-BR"/>
               </w:rPr>
-              <w:t>/aa&gt;</w:t>
+              <w:t>/</w:t>
+            </w:r>
+            <w:r>
+              <w:rPr>
+                <w:lang w:val="pt-BR"/>
+              </w:rPr>
+              <w:t>21</w:t>
+            </w:r>
+            <w:r>
+              <w:rPr>
+                <w:lang w:val="pt-BR"/>
+              </w:rPr>
+              <w:t>&gt;</w:t>
             </w:r>
           </w:p>
         </w:tc>
@@ -653,14 +395,12 @@
               </w:rPr>
               <w:t>&lt;</w:t>
             </w:r>
-            <w:proofErr w:type="spellStart"/>
             <w:r>
               <w:rPr>
                 <w:lang w:val="pt-BR"/>
               </w:rPr>
-              <w:t>x.x</w:t>
+              <w:t>1.0</w:t>
             </w:r>
-            <w:proofErr w:type="spellEnd"/>
             <w:r>
               <w:rPr>
                 <w:lang w:val="pt-BR"/>
@@ -690,7 +430,7 @@
               <w:rPr>
                 <w:lang w:val="pt-BR"/>
               </w:rPr>
-              <w:t>&lt;detalhes&gt;</w:t>
+              <w:t>Primeira versão das regras de negócio</w:t>
             </w:r>
           </w:p>
         </w:tc>
@@ -715,7 +455,19 @@
               <w:rPr>
                 <w:lang w:val="pt-BR"/>
               </w:rPr>
-              <w:t>&lt;nome&gt;</w:t>
+              <w:t>&lt;</w:t>
+            </w:r>
+            <w:r>
+              <w:rPr>
+                <w:lang w:val="pt-BR"/>
+              </w:rPr>
+              <w:t>Fabio Leandro</w:t>
+            </w:r>
+            <w:r>
+              <w:rPr>
+                <w:lang w:val="pt-BR"/>
+              </w:rPr>
+              <w:t>&gt;</w:t>
             </w:r>
           </w:p>
         </w:tc>
@@ -2155,71 +1907,40 @@
     <w:p>
       <w:pPr>
         <w:pStyle w:val="Ttulo1"/>
-        <w:ind w:left="1080" w:hanging="360"/>
-        <w:rPr>
-          <w:sz w:val="20"/>
-          <w:szCs w:val="20"/>
+        <w:rPr>
           <w:lang w:val="pt-BR"/>
         </w:rPr>
       </w:pPr>
       <w:bookmarkStart w:id="0" w:name="_Toc456600917"/>
       <w:bookmarkStart w:id="1" w:name="_Toc456598586"/>
       <w:bookmarkStart w:id="2" w:name="_Toc18206537"/>
-      <w:r>
-        <w:rPr>
-          <w:sz w:val="20"/>
-          <w:szCs w:val="20"/>
-          <w:lang w:val="pt-BR"/>
-        </w:rPr>
+      <w:proofErr w:type="spellStart"/>
+      <w:r>
         <w:t>Introdução</w:t>
       </w:r>
       <w:bookmarkEnd w:id="0"/>
       <w:bookmarkEnd w:id="1"/>
       <w:bookmarkEnd w:id="2"/>
-    </w:p>
-    <w:p>
-      <w:pPr>
-        <w:pStyle w:val="InfoBlue"/>
-        <w:rPr>
-          <w:lang w:val="pt-BR"/>
-        </w:rPr>
-      </w:pPr>
-      <w:r>
-        <w:rPr>
-          <w:lang w:val="pt-BR"/>
-        </w:rPr>
-        <w:t xml:space="preserve">[A introdução das </w:t>
-      </w:r>
-      <w:r>
-        <w:rPr>
-          <w:b/>
-          <w:bCs/>
-          <w:lang w:val="pt-BR"/>
-        </w:rPr>
-        <w:t>Regras de Negócios</w:t>
-      </w:r>
-      <w:r>
-        <w:rPr>
-          <w:lang w:val="pt-BR"/>
-        </w:rPr>
-        <w:t xml:space="preserve"> oferece uma visão geral de todo o documento. Apresente todas as informações de que o leitor pode precisar para entender o documento nesta seção. Salve este documento em um arquivo denominado Regras de Negócios.]</w:t>
-      </w:r>
+      <w:proofErr w:type="spellEnd"/>
     </w:p>
     <w:p>
       <w:pPr>
         <w:pStyle w:val="Corpodetexto"/>
         <w:rPr>
-          <w:lang w:val="pt-BR"/>
-        </w:rPr>
-      </w:pPr>
-      <w:r>
-        <w:rPr>
+          <w:rFonts w:ascii="Arial" w:hAnsi="Arial" w:cs="Arial"/>
+          <w:lang w:val="pt-BR"/>
+        </w:rPr>
+      </w:pPr>
+      <w:r>
+        <w:rPr>
+          <w:rFonts w:ascii="Arial" w:hAnsi="Arial" w:cs="Arial"/>
           <w:lang w:val="pt-BR"/>
         </w:rPr>
         <w:t>O documento</w:t>
       </w:r>
       <w:r>
         <w:rPr>
+          <w:rFonts w:ascii="Arial" w:hAnsi="Arial" w:cs="Arial"/>
           <w:lang w:val="pt-BR"/>
         </w:rPr>
         <w:t xml:space="preserve"> tem o propósito de guiar o comportamento e definir regras de negócio das funcionalidades do sistema.</w:t>
@@ -2229,6 +1950,7 @@
       <w:pPr>
         <w:pStyle w:val="Ttulo2"/>
         <w:rPr>
+          <w:rFonts w:cs="Arial"/>
           <w:lang w:val="pt-BR"/>
         </w:rPr>
       </w:pPr>
@@ -2237,6 +1959,7 @@
       <w:bookmarkStart w:id="5" w:name="_Toc18206538"/>
       <w:r>
         <w:rPr>
+          <w:rFonts w:cs="Arial"/>
           <w:lang w:val="pt-BR"/>
         </w:rPr>
         <w:t>Finalidade</w:t>
@@ -2247,27 +1970,15 @@
     </w:p>
     <w:p>
       <w:pPr>
-        <w:pStyle w:val="InfoBlue"/>
-        <w:rPr>
-          <w:lang w:val="pt-BR"/>
-        </w:rPr>
-      </w:pPr>
-      <w:r>
-        <w:rPr>
-          <w:lang w:val="pt-BR"/>
-        </w:rPr>
-        <w:t>[Especifique a finalidade deste documento.]</w:t>
-      </w:r>
-    </w:p>
-    <w:p>
-      <w:pPr>
         <w:pStyle w:val="Corpodetexto"/>
         <w:rPr>
-          <w:lang w:val="pt-BR"/>
-        </w:rPr>
-      </w:pPr>
-      <w:r>
-        <w:rPr>
+          <w:rFonts w:ascii="Arial" w:hAnsi="Arial" w:cs="Arial"/>
+          <w:lang w:val="pt-BR"/>
+        </w:rPr>
+      </w:pPr>
+      <w:r>
+        <w:rPr>
+          <w:rFonts w:ascii="Arial" w:hAnsi="Arial" w:cs="Arial"/>
           <w:lang w:val="pt-BR"/>
         </w:rPr>
         <w:t>O documento tem por finalidade especificar detalhadamente as regras de negócio dos processos realizados na academia.</w:t>
@@ -2277,6 +1988,7 @@
       <w:pPr>
         <w:pStyle w:val="Ttulo2"/>
         <w:rPr>
+          <w:rFonts w:cs="Arial"/>
           <w:lang w:val="pt-BR"/>
         </w:rPr>
       </w:pPr>
@@ -2285,6 +1997,7 @@
       <w:bookmarkStart w:id="8" w:name="_Toc18206539"/>
       <w:r>
         <w:rPr>
+          <w:rFonts w:cs="Arial"/>
           <w:lang w:val="pt-BR"/>
         </w:rPr>
         <w:t>Escopo</w:t>
@@ -2295,55 +2008,15 @@
     </w:p>
     <w:p>
       <w:pPr>
-        <w:pStyle w:val="InfoBlue"/>
-        <w:rPr>
-          <w:lang w:val="pt-BR"/>
-        </w:rPr>
-      </w:pPr>
-      <w:r>
-        <w:rPr>
-          <w:lang w:val="pt-BR"/>
-        </w:rPr>
-        <w:t xml:space="preserve">[Uma breve descrição do escopo do documento </w:t>
-      </w:r>
-      <w:r>
-        <w:rPr>
-          <w:b/>
-          <w:bCs/>
-          <w:lang w:val="pt-BR"/>
-        </w:rPr>
-        <w:t>Regras de Negócios</w:t>
-      </w:r>
-      <w:r>
-        <w:rPr>
-          <w:lang w:val="pt-BR"/>
-        </w:rPr>
-        <w:t>; o(s) Projeto(s) ao(s) qual(</w:t>
-      </w:r>
-      <w:proofErr w:type="spellStart"/>
-      <w:r>
-        <w:rPr>
-          <w:lang w:val="pt-BR"/>
-        </w:rPr>
-        <w:t>is</w:t>
-      </w:r>
-      <w:proofErr w:type="spellEnd"/>
-      <w:r>
-        <w:rPr>
-          <w:lang w:val="pt-BR"/>
-        </w:rPr>
-        <w:t>) ele está associado e tudo o que é afetado ou influenciado por este documento.]</w:t>
-      </w:r>
-    </w:p>
-    <w:p>
-      <w:pPr>
         <w:pStyle w:val="Corpodetexto"/>
         <w:rPr>
-          <w:lang w:val="pt-BR"/>
-        </w:rPr>
-      </w:pPr>
-      <w:r>
-        <w:rPr>
+          <w:rFonts w:ascii="Arial" w:hAnsi="Arial" w:cs="Arial"/>
+          <w:lang w:val="pt-BR"/>
+        </w:rPr>
+      </w:pPr>
+      <w:r>
+        <w:rPr>
+          <w:rFonts w:ascii="Arial" w:hAnsi="Arial" w:cs="Arial"/>
           <w:lang w:val="pt-BR"/>
         </w:rPr>
         <w:t>Com as especificações das regras de negócio, será possível parametrizar e atender as necessidades dos sócios da academia.</w:t>
@@ -2353,6 +2026,7 @@
       <w:pPr>
         <w:pStyle w:val="Ttulo2"/>
         <w:rPr>
+          <w:rFonts w:cs="Arial"/>
           <w:lang w:val="pt-BR"/>
         </w:rPr>
       </w:pPr>
@@ -2361,6 +2035,7 @@
       <w:bookmarkStart w:id="11" w:name="_Toc18206540"/>
       <w:r>
         <w:rPr>
+          <w:rFonts w:cs="Arial"/>
           <w:lang w:val="pt-BR"/>
         </w:rPr>
         <w:t>Referências</w:t>
@@ -2372,42 +2047,26 @@
     <w:p>
       <w:pPr>
         <w:pStyle w:val="InfoBlue"/>
-        <w:rPr>
-          <w:lang w:val="pt-BR"/>
-        </w:rPr>
-      </w:pPr>
-      <w:r>
-        <w:rPr>
-          <w:lang w:val="pt-BR"/>
-        </w:rPr>
+      </w:pPr>
+      <w:r>
         <w:t>[</w:t>
       </w:r>
       <w:proofErr w:type="spellStart"/>
       <w:r>
-        <w:rPr>
-          <w:lang w:val="pt-BR"/>
-        </w:rPr>
         <w:t>Esta</w:t>
       </w:r>
       <w:proofErr w:type="spellEnd"/>
       <w:r>
-        <w:rPr>
-          <w:lang w:val="pt-BR"/>
-        </w:rPr>
         <w:t xml:space="preserve"> subseção apresenta uma lista completa de todos os documentos mencionados no documento </w:t>
       </w:r>
       <w:r>
         <w:rPr>
           <w:b/>
           <w:bCs/>
-          <w:lang w:val="pt-BR"/>
         </w:rPr>
         <w:t>Regras de Negócios</w:t>
       </w:r>
       <w:r>
-        <w:rPr>
-          <w:lang w:val="pt-BR"/>
-        </w:rPr>
         <w:t>. Identifique cada documento por título, número do relatório (se aplicável), data e organização de publicação. Especifique as fontes a partir das quais as referências podem ser obtidas. Essas informações podem ser fornecidas por um anexo ou outro documento.]</w:t>
       </w:r>
     </w:p>
@@ -2415,6 +2074,7 @@
       <w:pPr>
         <w:pStyle w:val="Ttulo2"/>
         <w:rPr>
+          <w:rFonts w:cs="Arial"/>
           <w:lang w:val="pt-BR"/>
         </w:rPr>
       </w:pPr>
@@ -2423,6 +2083,7 @@
       <w:bookmarkStart w:id="14" w:name="_Toc18206541"/>
       <w:r>
         <w:rPr>
+          <w:rFonts w:cs="Arial"/>
           <w:lang w:val="pt-BR"/>
         </w:rPr>
         <w:t>Visão Geral</w:t>
@@ -2434,42 +2095,26 @@
     <w:p>
       <w:pPr>
         <w:pStyle w:val="InfoBlue"/>
-        <w:rPr>
-          <w:lang w:val="pt-BR"/>
-        </w:rPr>
-      </w:pPr>
-      <w:r>
-        <w:rPr>
-          <w:lang w:val="pt-BR"/>
-        </w:rPr>
+      </w:pPr>
+      <w:r>
         <w:t>[</w:t>
       </w:r>
       <w:proofErr w:type="spellStart"/>
       <w:r>
-        <w:rPr>
-          <w:lang w:val="pt-BR"/>
-        </w:rPr>
         <w:t>Esta</w:t>
       </w:r>
       <w:proofErr w:type="spellEnd"/>
       <w:r>
-        <w:rPr>
-          <w:lang w:val="pt-BR"/>
-        </w:rPr>
         <w:t xml:space="preserve"> subseção descreve o conteúdo restante do documento </w:t>
       </w:r>
       <w:r>
         <w:rPr>
           <w:b/>
           <w:bCs/>
-          <w:lang w:val="pt-BR"/>
         </w:rPr>
         <w:t>Regras de Negócios</w:t>
       </w:r>
       <w:r>
-        <w:rPr>
-          <w:lang w:val="pt-BR"/>
-        </w:rPr>
         <w:t xml:space="preserve"> e explica como ele está organizado.]</w:t>
       </w:r>
     </w:p>
@@ -2478,6 +2123,7 @@
         <w:pStyle w:val="Ttulo1"/>
         <w:ind w:left="1080" w:hanging="360"/>
         <w:rPr>
+          <w:rFonts w:cs="Arial"/>
           <w:sz w:val="20"/>
           <w:szCs w:val="20"/>
           <w:lang w:val="pt-BR"/>
@@ -2486,6 +2132,7 @@
       <w:bookmarkStart w:id="15" w:name="_Toc18206542"/>
       <w:r>
         <w:rPr>
+          <w:rFonts w:cs="Arial"/>
           <w:sz w:val="20"/>
           <w:szCs w:val="20"/>
           <w:lang w:val="pt-BR"/>
@@ -2497,14 +2144,8 @@
     <w:p>
       <w:pPr>
         <w:pStyle w:val="InfoBlue"/>
-        <w:rPr>
-          <w:lang w:val="pt-BR"/>
-        </w:rPr>
-      </w:pPr>
-      <w:r>
-        <w:rPr>
-          <w:lang w:val="pt-BR"/>
-        </w:rPr>
+      </w:pPr>
+      <w:r>
         <w:t>[Os termos definidos aqui formam a parte essencial do documento. Eles podem ser definidos na ordem desejada, mas geralmente a ordem alfabética proporciona maior acessibilidade.]</w:t>
       </w:r>
     </w:p>
@@ -2513,43 +2154,144 @@
         <w:pStyle w:val="Ttulo2"/>
         <w:widowControl/>
         <w:rPr>
+          <w:rFonts w:cs="Arial"/>
           <w:lang w:val="pt-BR"/>
         </w:rPr>
       </w:pPr>
       <w:bookmarkStart w:id="16" w:name="_Toc18206543"/>
       <w:r>
         <w:rPr>
+          <w:rFonts w:cs="Arial"/>
           <w:lang w:val="pt-BR"/>
         </w:rPr>
         <w:t>&lt;</w:t>
       </w:r>
       <w:r>
         <w:rPr>
+          <w:rFonts w:cs="Arial"/>
           <w:lang w:val="pt-BR"/>
         </w:rPr>
         <w:t>Cadastro de alunos</w:t>
       </w:r>
       <w:r>
         <w:rPr>
+          <w:rFonts w:cs="Arial"/>
           <w:lang w:val="pt-BR"/>
         </w:rPr>
         <w:t>&gt;</w:t>
       </w:r>
       <w:bookmarkEnd w:id="16"/>
+    </w:p>
+    <w:p>
+      <w:pPr>
+        <w:pStyle w:val="Ttulo3"/>
+        <w:ind w:left="1457"/>
+      </w:pPr>
+      <w:r>
+        <w:t>&lt;</w:t>
+      </w:r>
+      <w:proofErr w:type="spellStart"/>
+      <w:r>
+        <w:t>Idade</w:t>
+      </w:r>
+      <w:proofErr w:type="spellEnd"/>
+      <w:r>
+        <w:t xml:space="preserve"> do </w:t>
+      </w:r>
+      <w:proofErr w:type="spellStart"/>
+      <w:r>
+        <w:t>aluno</w:t>
+      </w:r>
+      <w:proofErr w:type="spellEnd"/>
+      <w:r>
+        <w:t>&gt;</w:t>
+      </w:r>
+    </w:p>
+    <w:p>
+      <w:pPr>
+        <w:pStyle w:val="Ttulo3"/>
+        <w:numPr>
+          <w:ilvl w:val="0"/>
+          <w:numId w:val="0"/>
+        </w:numPr>
+        <w:ind w:left="1457" w:right="1701"/>
+        <w:rPr>
+          <w:rFonts w:cs="Arial"/>
+          <w:i w:val="0"/>
+          <w:iCs w:val="0"/>
+          <w:lang w:val="pt-BR"/>
+        </w:rPr>
+      </w:pPr>
+      <w:r>
+        <w:rPr>
+          <w:rFonts w:cs="Arial"/>
+          <w:i w:val="0"/>
+          <w:iCs w:val="0"/>
+          <w:lang w:val="pt-BR"/>
+        </w:rPr>
+        <w:t>Aluno tendo menos de 18 anos de idade, aparecerá o campo para o responsável está preenchendo com os dados pessoais e tendo que aceitar os termos de políticas da academia e responsabilidade com o aluno</w:t>
+      </w:r>
+      <w:r>
+        <w:rPr>
+          <w:rFonts w:cs="Arial"/>
+          <w:i w:val="0"/>
+          <w:iCs w:val="0"/>
+          <w:lang w:val="pt-BR"/>
+        </w:rPr>
+        <w:t>.</w:t>
+      </w:r>
     </w:p>
     <w:p>
       <w:pPr>
         <w:pStyle w:val="Ttulo3"/>
         <w:ind w:left="1457" w:right="1701"/>
         <w:rPr>
-          <w:lang w:val="pt-BR"/>
-        </w:rPr>
-      </w:pPr>
-      <w:r>
-        <w:rPr>
-          <w:lang w:val="pt-BR"/>
-        </w:rPr>
-        <w:t>Aluno tendo menos de 18 anos de idade, aparecerá o campo para o responsável está preenchendo com os dados pessoais e tendo que aceitar os termos de políticas da academia e responsabilidade com o aluno</w:t>
+          <w:rFonts w:cs="Arial"/>
+          <w:b/>
+          <w:bCs/>
+          <w:i w:val="0"/>
+          <w:iCs w:val="0"/>
+          <w:lang w:val="pt-BR"/>
+        </w:rPr>
+      </w:pPr>
+      <w:r>
+        <w:rPr>
+          <w:rFonts w:cs="Arial"/>
+          <w:b/>
+          <w:bCs/>
+          <w:i w:val="0"/>
+          <w:iCs w:val="0"/>
+          <w:lang w:val="pt-BR"/>
+        </w:rPr>
+        <w:t>&lt;Formulário&gt;</w:t>
+      </w:r>
+    </w:p>
+    <w:p>
+      <w:pPr>
+        <w:pStyle w:val="Ttulo4"/>
+        <w:numPr>
+          <w:ilvl w:val="0"/>
+          <w:numId w:val="0"/>
+        </w:numPr>
+        <w:ind w:left="720"/>
+        <w:rPr>
+          <w:rFonts w:cs="Arial"/>
+          <w:lang w:val="pt-BR"/>
+        </w:rPr>
+      </w:pPr>
+      <w:r>
+        <w:rPr>
+          <w:rFonts w:cs="Arial"/>
+          <w:lang w:val="pt-BR"/>
+        </w:rPr>
+        <w:t xml:space="preserve">             </w:t>
+      </w:r>
+      <w:r>
+        <w:rPr>
+          <w:rFonts w:cs="Arial"/>
+          <w:lang w:val="pt-BR"/>
+        </w:rPr>
+        <w:t>Todos os campos do formulário devem ser obrigatórios.</w:t>
       </w:r>
     </w:p>
     <w:p>
@@ -2557,14 +2299,43 @@
         <w:pStyle w:val="Ttulo3"/>
         <w:ind w:left="1457" w:right="1701"/>
         <w:rPr>
-          <w:lang w:val="pt-BR"/>
-        </w:rPr>
-      </w:pPr>
-      <w:r>
-        <w:rPr>
-          <w:lang w:val="pt-BR"/>
-        </w:rPr>
-        <w:t>Todos os campos do formulário devem ser obrigatórios.</w:t>
+          <w:rFonts w:cs="Arial"/>
+          <w:lang w:val="pt-BR"/>
+        </w:rPr>
+      </w:pPr>
+      <w:r>
+        <w:rPr>
+          <w:rFonts w:cs="Arial"/>
+          <w:b/>
+          <w:bCs/>
+          <w:lang w:val="pt-BR"/>
+        </w:rPr>
+        <w:t>&lt;Informações físico do aluno&gt;</w:t>
+      </w:r>
+    </w:p>
+    <w:p>
+      <w:pPr>
+        <w:pStyle w:val="Ttulo3"/>
+        <w:numPr>
+          <w:ilvl w:val="0"/>
+          <w:numId w:val="0"/>
+        </w:numPr>
+        <w:ind w:left="1457" w:right="1701"/>
+        <w:rPr>
+          <w:rFonts w:cs="Arial"/>
+          <w:i w:val="0"/>
+          <w:iCs w:val="0"/>
+          <w:lang w:val="pt-BR"/>
+        </w:rPr>
+      </w:pPr>
+      <w:r>
+        <w:rPr>
+          <w:rFonts w:cs="Arial"/>
+          <w:i w:val="0"/>
+          <w:iCs w:val="0"/>
+          <w:lang w:val="pt-BR"/>
+        </w:rPr>
+        <w:t>O aluno deve preencher o questionário anamnese clínica e desportiva.</w:t>
       </w:r>
     </w:p>
     <w:p>
@@ -2572,50 +2343,89 @@
         <w:pStyle w:val="Ttulo3"/>
         <w:ind w:left="1457" w:right="1701"/>
         <w:rPr>
-          <w:lang w:val="pt-BR"/>
-        </w:rPr>
-      </w:pPr>
-      <w:r>
-        <w:rPr>
-          <w:lang w:val="pt-BR"/>
-        </w:rPr>
-        <w:t>O aluno deve preencher o questionário anamnese clínica e desportiva.</w:t>
+          <w:rFonts w:cs="Arial"/>
+          <w:b/>
+          <w:bCs/>
+          <w:i w:val="0"/>
+          <w:iCs w:val="0"/>
+          <w:lang w:val="pt-BR"/>
+        </w:rPr>
+      </w:pPr>
+      <w:r>
+        <w:rPr>
+          <w:rFonts w:cs="Arial"/>
+          <w:lang w:val="pt-BR"/>
+        </w:rPr>
+        <w:t xml:space="preserve"> </w:t>
+      </w:r>
+      <w:r>
+        <w:rPr>
+          <w:rFonts w:cs="Arial"/>
+          <w:b/>
+          <w:bCs/>
+          <w:i w:val="0"/>
+          <w:iCs w:val="0"/>
+          <w:lang w:val="pt-BR"/>
+        </w:rPr>
+        <w:t>&lt;Finalização do preenchimento do formulário&gt;</w:t>
       </w:r>
     </w:p>
     <w:p>
       <w:pPr>
         <w:pStyle w:val="Ttulo3"/>
+        <w:numPr>
+          <w:ilvl w:val="0"/>
+          <w:numId w:val="0"/>
+        </w:numPr>
         <w:ind w:left="1457" w:right="1701"/>
         <w:rPr>
-          <w:lang w:val="pt-BR"/>
-        </w:rPr>
-      </w:pPr>
-      <w:r>
-        <w:rPr>
-          <w:lang w:val="pt-BR"/>
-        </w:rPr>
-        <w:t xml:space="preserve"> Caso o formulário tenha sido finalizado </w:t>
-      </w:r>
-      <w:r>
-        <w:rPr>
+          <w:rFonts w:cs="Arial"/>
+          <w:i w:val="0"/>
+          <w:iCs w:val="0"/>
+          <w:lang w:val="pt-BR"/>
+        </w:rPr>
+      </w:pPr>
+      <w:r>
+        <w:rPr>
+          <w:rFonts w:cs="Arial"/>
+          <w:i w:val="0"/>
+          <w:iCs w:val="0"/>
+          <w:lang w:val="pt-BR"/>
+        </w:rPr>
+        <w:t xml:space="preserve">Caso o formulário tenha sido finalizado </w:t>
+      </w:r>
+      <w:r>
+        <w:rPr>
+          <w:rFonts w:cs="Arial"/>
+          <w:i w:val="0"/>
+          <w:iCs w:val="0"/>
           <w:lang w:val="pt-BR"/>
         </w:rPr>
         <w:t>com êxito, deve aparecer “Normas de Segurança</w:t>
       </w:r>
       <w:r>
         <w:rPr>
+          <w:rFonts w:cs="Arial"/>
+          <w:i w:val="0"/>
+          <w:iCs w:val="0"/>
           <w:lang w:val="pt-BR"/>
         </w:rPr>
         <w:t xml:space="preserve"> e Regulamentos</w:t>
       </w:r>
       <w:r>
         <w:rPr>
+          <w:rFonts w:cs="Arial"/>
+          <w:i w:val="0"/>
+          <w:iCs w:val="0"/>
           <w:lang w:val="pt-BR"/>
         </w:rPr>
         <w:t>”</w:t>
       </w:r>
       <w:r>
         <w:rPr>
+          <w:rFonts w:cs="Arial"/>
+          <w:i w:val="0"/>
+          <w:iCs w:val="0"/>
           <w:lang w:val="pt-BR"/>
         </w:rPr>
         <w:t>.</w:t>
@@ -2627,65 +2437,35 @@
           <w:lang w:val="pt-BR"/>
         </w:rPr>
       </w:pPr>
-    </w:p>
-    <w:p>
-      <w:pPr>
-        <w:pStyle w:val="InfoBlue"/>
-        <w:rPr>
-          <w:lang w:val="pt-BR"/>
-        </w:rPr>
-      </w:pPr>
-      <w:r>
-        <w:rPr>
-          <w:lang w:val="pt-BR"/>
-        </w:rPr>
-        <w:t>[A definição de &lt;</w:t>
-      </w:r>
-      <w:proofErr w:type="spellStart"/>
-      <w:r>
-        <w:rPr>
-          <w:lang w:val="pt-BR"/>
-        </w:rPr>
-        <w:t>aBusinessRule</w:t>
-      </w:r>
-      <w:proofErr w:type="spellEnd"/>
-      <w:r>
-        <w:rPr>
-          <w:lang w:val="pt-BR"/>
-        </w:rPr>
-        <w:t xml:space="preserve">&gt; é apresentada aqui, com todas as informações necessárias para que o </w:t>
-      </w:r>
-      <w:r>
-        <w:rPr>
-          <w:lang w:val="pt-BR"/>
-        </w:rPr>
-        <w:lastRenderedPageBreak/>
-        <w:t>leitor entenda o conceito.]</w:t>
-      </w:r>
     </w:p>
     <w:p>
       <w:pPr>
         <w:pStyle w:val="Ttulo2"/>
         <w:widowControl/>
         <w:rPr>
+          <w:rFonts w:cs="Arial"/>
           <w:lang w:val="pt-BR"/>
         </w:rPr>
       </w:pPr>
       <w:bookmarkStart w:id="17" w:name="_Toc18206544"/>
       <w:r>
         <w:rPr>
-          <w:lang w:val="pt-BR"/>
-        </w:rPr>
+          <w:rFonts w:cs="Arial"/>
+          <w:lang w:val="pt-BR"/>
+        </w:rPr>
+        <w:lastRenderedPageBreak/>
         <w:t>&lt;</w:t>
       </w:r>
       <w:r>
         <w:rPr>
+          <w:rFonts w:cs="Arial"/>
           <w:lang w:val="pt-BR"/>
         </w:rPr>
         <w:t>Agendamento de exames</w:t>
       </w:r>
       <w:r>
         <w:rPr>
+          <w:rFonts w:cs="Arial"/>
           <w:lang w:val="pt-BR"/>
         </w:rPr>
         <w:t>&gt;</w:t>
@@ -2697,29 +2477,80 @@
         <w:pStyle w:val="Ttulo3"/>
         <w:ind w:left="1457"/>
         <w:rPr>
-          <w:lang w:val="pt-BR"/>
-        </w:rPr>
-      </w:pPr>
-      <w:r>
-        <w:rPr>
-          <w:lang w:val="pt-BR"/>
-        </w:rPr>
-        <w:t xml:space="preserve">Se analise do instrutor for positivo, o agendamento será marcado de acordo com a escolha do aluno e os exames será de acordo com objetivos </w:t>
-      </w:r>
-      <w:r>
-        <w:rPr>
-          <w:lang w:val="pt-BR"/>
-        </w:rPr>
-        <w:t xml:space="preserve">do </w:t>
-      </w:r>
-      <w:r>
-        <w:rPr>
+          <w:rFonts w:cs="Arial"/>
+          <w:i w:val="0"/>
+          <w:iCs w:val="0"/>
+          <w:lang w:val="pt-BR"/>
+        </w:rPr>
+      </w:pPr>
+      <w:r>
+        <w:rPr>
+          <w:rFonts w:cs="Arial"/>
+          <w:b/>
+          <w:bCs/>
+          <w:i w:val="0"/>
+          <w:iCs w:val="0"/>
+          <w:lang w:val="pt-BR"/>
+        </w:rPr>
+        <w:t>&lt;Análise do instrutor&gt;</w:t>
+      </w:r>
+    </w:p>
+    <w:p>
+      <w:pPr>
+        <w:pStyle w:val="Ttulo3"/>
+        <w:numPr>
+          <w:ilvl w:val="0"/>
+          <w:numId w:val="0"/>
+        </w:numPr>
+        <w:ind w:left="1457"/>
+        <w:rPr>
+          <w:rFonts w:cs="Arial"/>
+          <w:i w:val="0"/>
+          <w:iCs w:val="0"/>
+          <w:lang w:val="pt-BR"/>
+        </w:rPr>
+      </w:pPr>
+      <w:r>
+        <w:rPr>
+          <w:rFonts w:cs="Arial"/>
+          <w:i w:val="0"/>
+          <w:iCs w:val="0"/>
+          <w:lang w:val="pt-BR"/>
+        </w:rPr>
+        <w:t>Se an</w:t>
+      </w:r>
+      <w:r>
+        <w:rPr>
+          <w:rFonts w:cs="Arial"/>
+          <w:i w:val="0"/>
+          <w:iCs w:val="0"/>
+          <w:lang w:val="pt-BR"/>
+        </w:rPr>
+        <w:t>á</w:t>
+      </w:r>
+      <w:r>
+        <w:rPr>
+          <w:rFonts w:cs="Arial"/>
+          <w:i w:val="0"/>
+          <w:iCs w:val="0"/>
+          <w:lang w:val="pt-BR"/>
+        </w:rPr>
+        <w:t xml:space="preserve">lise do instrutor for positivo, o agendamento será marcado de acordo com a escolha do aluno e os exames será de acordo com objetivos do </w:t>
+      </w:r>
+      <w:r>
+        <w:rPr>
+          <w:rFonts w:cs="Arial"/>
+          <w:i w:val="0"/>
+          <w:iCs w:val="0"/>
           <w:lang w:val="pt-BR"/>
         </w:rPr>
         <w:t>aluno</w:t>
       </w:r>
       <w:r>
         <w:rPr>
+          <w:rFonts w:cs="Arial"/>
+          <w:i w:val="0"/>
+          <w:iCs w:val="0"/>
           <w:lang w:val="pt-BR"/>
         </w:rPr>
         <w:t>.</w:t>
@@ -2727,55 +2558,39 @@
     </w:p>
     <w:p>
       <w:pPr>
-        <w:pStyle w:val="InfoBlue"/>
-        <w:rPr>
-          <w:lang w:val="pt-BR"/>
-        </w:rPr>
-      </w:pPr>
-      <w:r>
-        <w:rPr>
-          <w:lang w:val="pt-BR"/>
-        </w:rPr>
-        <w:t>[A definição de &lt;</w:t>
-      </w:r>
-      <w:proofErr w:type="spellStart"/>
-      <w:r>
-        <w:rPr>
-          <w:lang w:val="pt-BR"/>
-        </w:rPr>
-        <w:t>anotherBusinessRule</w:t>
-      </w:r>
-      <w:proofErr w:type="spellEnd"/>
-      <w:r>
-        <w:rPr>
-          <w:lang w:val="pt-BR"/>
-        </w:rPr>
-        <w:t>&gt; é apresentada aqui, com todas as informações necessárias para que o leitor entenda o conceito.]</w:t>
-      </w:r>
+        <w:rPr>
+          <w:rFonts w:ascii="Arial" w:hAnsi="Arial" w:cs="Arial"/>
+          <w:lang w:val="pt-BR"/>
+        </w:rPr>
+      </w:pPr>
     </w:p>
     <w:p>
       <w:pPr>
         <w:pStyle w:val="Ttulo2"/>
         <w:widowControl/>
         <w:rPr>
+          <w:rFonts w:cs="Arial"/>
           <w:lang w:val="pt-BR"/>
         </w:rPr>
       </w:pPr>
       <w:bookmarkStart w:id="18" w:name="_Toc18206545"/>
       <w:r>
         <w:rPr>
+          <w:rFonts w:cs="Arial"/>
           <w:lang w:val="pt-BR"/>
         </w:rPr>
         <w:t>&lt;</w:t>
       </w:r>
       <w:r>
         <w:rPr>
+          <w:rFonts w:cs="Arial"/>
           <w:lang w:val="pt-BR"/>
         </w:rPr>
         <w:t>Verificar perfil de aluno</w:t>
       </w:r>
       <w:r>
         <w:rPr>
+          <w:rFonts w:cs="Arial"/>
           <w:lang w:val="pt-BR"/>
         </w:rPr>
         <w:t>&gt;</w:t>
@@ -2787,324 +2602,170 @@
         <w:pStyle w:val="Ttulo3"/>
         <w:ind w:left="1457"/>
         <w:rPr>
-          <w:lang w:val="pt-BR"/>
-        </w:rPr>
-      </w:pPr>
-      <w:r>
-        <w:rPr>
-          <w:lang w:val="pt-BR"/>
-        </w:rPr>
-        <w:t>Caso o aluno tenha comprido todas as exigência inicial, como fazer os exames, o status do aluno irá ser de “pendente” para “ativo”.</w:t>
-      </w:r>
-    </w:p>
-    <w:p>
-      <w:pPr>
-        <w:pStyle w:val="InfoBlue"/>
-        <w:rPr>
-          <w:lang w:val="pt-BR"/>
-        </w:rPr>
-      </w:pPr>
-      <w:proofErr w:type="gramStart"/>
-      <w:r>
-        <w:rPr>
-          <w:lang w:val="pt-BR"/>
-        </w:rPr>
-        <w:t>[Às</w:t>
-      </w:r>
-      <w:proofErr w:type="gramEnd"/>
-      <w:r>
-        <w:rPr>
-          <w:lang w:val="pt-BR"/>
-        </w:rPr>
-        <w:t xml:space="preserve"> vezes é útil organizar as Regras de Negócios em grupos para melhorar a leitura. Por exemplo, se o domínio de problema contém Regras de Negócios relacionadas a contabilidade e construção civil (como seria o caso se estivéssemos desenvolvendo um sistema para gerenciar projetos de construção), a apresentação das Regras de Negócios dos dois subdomínios diferentes pode ser confusa para o leitor. Para resolver esse problema, utilizamos grupos de Regras de Negócios. Ao apresentar os grupos de Regras de Negócios, forneça uma pequena descrição que ajude o leitor a entender o que &lt;</w:t>
-      </w:r>
-      <w:proofErr w:type="spellStart"/>
-      <w:r>
-        <w:rPr>
-          <w:lang w:val="pt-BR"/>
-        </w:rPr>
-        <w:t>aGroupOfBusinessRules</w:t>
-      </w:r>
-      <w:proofErr w:type="spellEnd"/>
-      <w:r>
-        <w:rPr>
-          <w:lang w:val="pt-BR"/>
-        </w:rPr>
-        <w:t>&gt; representa. As Regras de Negócios apresentadas no grupo são organizadas em ordem alfabética para facilitar o acesso.]</w:t>
-      </w:r>
+          <w:rFonts w:cs="Arial"/>
+          <w:i w:val="0"/>
+          <w:iCs w:val="0"/>
+          <w:lang w:val="pt-BR"/>
+        </w:rPr>
+      </w:pPr>
+      <w:r>
+        <w:rPr>
+          <w:rFonts w:cs="Arial"/>
+          <w:b/>
+          <w:bCs/>
+          <w:i w:val="0"/>
+          <w:iCs w:val="0"/>
+          <w:lang w:val="pt-BR"/>
+        </w:rPr>
+        <w:t>&lt;Exigência dos exames&gt;</w:t>
+      </w:r>
+    </w:p>
+    <w:p>
+      <w:pPr>
+        <w:pStyle w:val="Ttulo4"/>
+        <w:numPr>
+          <w:ilvl w:val="0"/>
+          <w:numId w:val="0"/>
+        </w:numPr>
+        <w:ind w:left="720"/>
+        <w:rPr>
+          <w:rFonts w:cs="Arial"/>
+          <w:lang w:val="pt-BR"/>
+        </w:rPr>
+      </w:pPr>
+      <w:r>
+        <w:rPr>
+          <w:rFonts w:cs="Arial"/>
+          <w:lang w:val="pt-BR"/>
+        </w:rPr>
+        <w:t xml:space="preserve">             </w:t>
+      </w:r>
+      <w:r>
+        <w:rPr>
+          <w:rFonts w:cs="Arial"/>
+          <w:lang w:val="pt-BR"/>
+        </w:rPr>
+        <w:t xml:space="preserve">Caso o aluno tenha comprido </w:t>
+      </w:r>
+      <w:r>
+        <w:rPr>
+          <w:rFonts w:cs="Arial"/>
+          <w:lang w:val="pt-BR"/>
+        </w:rPr>
+        <w:t>todas as exigências iniciais</w:t>
+      </w:r>
+      <w:r>
+        <w:rPr>
+          <w:rFonts w:cs="Arial"/>
+          <w:lang w:val="pt-BR"/>
+        </w:rPr>
+        <w:t>, como fazer os exames, o status do aluno irá ser de “pendente” para “ativo”.</w:t>
+      </w:r>
+    </w:p>
+    <w:p>
+      <w:pPr>
+        <w:rPr>
+          <w:rFonts w:ascii="Arial" w:hAnsi="Arial" w:cs="Arial"/>
+          <w:lang w:val="pt-BR"/>
+        </w:rPr>
+      </w:pPr>
+    </w:p>
+    <w:p>
+      <w:pPr>
+        <w:pStyle w:val="Ttulo2"/>
+        <w:rPr>
+          <w:rFonts w:cs="Arial"/>
+          <w:lang w:val="pt-BR"/>
+        </w:rPr>
+      </w:pPr>
+      <w:bookmarkStart w:id="19" w:name="_Toc18206548"/>
+      <w:r>
+        <w:rPr>
+          <w:rFonts w:cs="Arial"/>
+          <w:lang w:val="pt-BR"/>
+        </w:rPr>
+        <w:t>&lt;</w:t>
+      </w:r>
+      <w:r>
+        <w:rPr>
+          <w:rFonts w:cs="Arial"/>
+          <w:lang w:val="pt-BR"/>
+        </w:rPr>
+        <w:t>Permissão para funcionário</w:t>
+      </w:r>
+      <w:r>
+        <w:rPr>
+          <w:rFonts w:cs="Arial"/>
+          <w:lang w:val="pt-BR"/>
+        </w:rPr>
+        <w:t>&gt;</w:t>
+      </w:r>
+      <w:bookmarkEnd w:id="19"/>
     </w:p>
     <w:p>
       <w:pPr>
         <w:pStyle w:val="Ttulo3"/>
         <w:widowControl/>
-        <w:rPr>
-          <w:lang w:val="pt-BR"/>
-        </w:rPr>
-      </w:pPr>
-      <w:bookmarkStart w:id="19" w:name="_Toc18206546"/>
-      <w:r>
-        <w:rPr>
+        <w:ind w:left="1457"/>
+        <w:rPr>
+          <w:rFonts w:cs="Arial"/>
+          <w:i w:val="0"/>
+          <w:iCs w:val="0"/>
+          <w:lang w:val="pt-BR"/>
+        </w:rPr>
+      </w:pPr>
+      <w:bookmarkStart w:id="20" w:name="_Toc18206549"/>
+      <w:r>
+        <w:rPr>
+          <w:rFonts w:cs="Arial"/>
+          <w:i w:val="0"/>
+          <w:iCs w:val="0"/>
           <w:lang w:val="pt-BR"/>
         </w:rPr>
         <w:t>&lt;</w:t>
       </w:r>
-      <w:proofErr w:type="spellStart"/>
-      <w:r>
-        <w:rPr>
-          <w:lang w:val="pt-BR"/>
-        </w:rPr>
-        <w:t>aGroupBusinessRule</w:t>
-      </w:r>
-      <w:proofErr w:type="spellEnd"/>
-      <w:r>
-        <w:rPr>
+      <w:r>
+        <w:rPr>
+          <w:rFonts w:cs="Arial"/>
+          <w:b/>
+          <w:bCs/>
+          <w:i w:val="0"/>
+          <w:iCs w:val="0"/>
+          <w:lang w:val="pt-BR"/>
+        </w:rPr>
+        <w:t>Atribuir treinos para os alunos</w:t>
+      </w:r>
+      <w:r>
+        <w:rPr>
+          <w:rFonts w:cs="Arial"/>
+          <w:i w:val="0"/>
+          <w:iCs w:val="0"/>
           <w:lang w:val="pt-BR"/>
         </w:rPr>
         <w:t>&gt;</w:t>
       </w:r>
-      <w:bookmarkEnd w:id="19"/>
+      <w:bookmarkEnd w:id="20"/>
     </w:p>
     <w:p>
       <w:pPr>
         <w:pStyle w:val="InfoBlue"/>
-        <w:rPr>
-          <w:lang w:val="pt-BR"/>
-        </w:rPr>
-      </w:pPr>
-      <w:r>
-        <w:rPr>
-          <w:lang w:val="pt-BR"/>
-        </w:rPr>
-        <w:t>[A definição de &lt;</w:t>
-      </w:r>
-      <w:proofErr w:type="spellStart"/>
-      <w:r>
-        <w:rPr>
-          <w:lang w:val="pt-BR"/>
-        </w:rPr>
-        <w:t>aGroupBusinessRule</w:t>
-      </w:r>
-      <w:proofErr w:type="spellEnd"/>
-      <w:r>
-        <w:rPr>
-          <w:lang w:val="pt-BR"/>
-        </w:rPr>
-        <w:t>&gt; é apresentada aqui, com todas as informações necessárias para que o leitor entenda o conceito.]</w:t>
-      </w:r>
-    </w:p>
-    <w:p>
-      <w:pPr>
-        <w:pStyle w:val="Ttulo3"/>
-        <w:widowControl/>
-        <w:rPr>
-          <w:lang w:val="pt-BR"/>
-        </w:rPr>
-      </w:pPr>
-      <w:bookmarkStart w:id="20" w:name="_Toc18206547"/>
-      <w:r>
-        <w:rPr>
-          <w:lang w:val="pt-BR"/>
-        </w:rPr>
-        <w:t>&lt;</w:t>
-      </w:r>
-      <w:proofErr w:type="spellStart"/>
-      <w:r>
-        <w:rPr>
-          <w:lang w:val="pt-BR"/>
-        </w:rPr>
-        <w:t>anotherGroupBusinessRule</w:t>
-      </w:r>
-      <w:proofErr w:type="spellEnd"/>
-      <w:r>
-        <w:rPr>
-          <w:lang w:val="pt-BR"/>
-        </w:rPr>
-        <w:t>&gt;</w:t>
-      </w:r>
-      <w:bookmarkEnd w:id="20"/>
+      </w:pPr>
+      <w:r>
+        <w:t xml:space="preserve">            </w:t>
+      </w:r>
+      <w:r>
+        <w:t xml:space="preserve">Se o funcionário não terá permissão e cargo de “Professor”, não poderá atribuir </w:t>
+      </w:r>
+      <w:r>
+        <w:t>nenhumas tarefas</w:t>
+      </w:r>
+      <w:r>
+        <w:t xml:space="preserve"> para os alunos</w:t>
+      </w:r>
     </w:p>
     <w:p>
       <w:pPr>
         <w:pStyle w:val="InfoBlue"/>
-        <w:rPr>
-          <w:lang w:val="pt-BR"/>
-        </w:rPr>
-      </w:pPr>
-      <w:r>
-        <w:rPr>
-          <w:lang w:val="pt-BR"/>
-        </w:rPr>
-        <w:t>[A definição de &lt;</w:t>
-      </w:r>
-      <w:proofErr w:type="spellStart"/>
-      <w:r>
-        <w:rPr>
-          <w:lang w:val="pt-BR"/>
-        </w:rPr>
-        <w:t>anotherGroupBusinessRule</w:t>
-      </w:r>
-      <w:proofErr w:type="spellEnd"/>
-      <w:r>
-        <w:rPr>
-          <w:lang w:val="pt-BR"/>
-        </w:rPr>
-        <w:t>&gt; é apresentada aqui, com todas as informações necessárias para que o leitor entenda o conceito.]</w:t>
-      </w:r>
-    </w:p>
-    <w:p>
-      <w:pPr>
-        <w:pStyle w:val="Ttulo2"/>
-        <w:rPr>
-          <w:lang w:val="pt-BR"/>
-        </w:rPr>
-      </w:pPr>
-      <w:bookmarkStart w:id="21" w:name="_Toc18206548"/>
-      <w:r>
-        <w:rPr>
-          <w:lang w:val="pt-BR"/>
-        </w:rPr>
-        <w:t>&lt;</w:t>
-      </w:r>
-      <w:proofErr w:type="spellStart"/>
-      <w:r>
-        <w:rPr>
-          <w:lang w:val="pt-BR"/>
-        </w:rPr>
-        <w:t>aSecondGroupOfBusinessRules</w:t>
-      </w:r>
-      <w:proofErr w:type="spellEnd"/>
-      <w:r>
-        <w:rPr>
-          <w:lang w:val="pt-BR"/>
-        </w:rPr>
-        <w:t>&gt;</w:t>
-      </w:r>
-      <w:bookmarkEnd w:id="21"/>
-    </w:p>
-    <w:p>
-      <w:pPr>
-        <w:pStyle w:val="Ttulo3"/>
-        <w:widowControl/>
-        <w:rPr>
-          <w:lang w:val="pt-BR"/>
-        </w:rPr>
-      </w:pPr>
-      <w:bookmarkStart w:id="22" w:name="_Toc18206549"/>
-      <w:r>
-        <w:rPr>
-          <w:lang w:val="pt-BR"/>
-        </w:rPr>
-        <w:t>&lt;</w:t>
-      </w:r>
-      <w:proofErr w:type="spellStart"/>
-      <w:r>
-        <w:rPr>
-          <w:lang w:val="pt-BR"/>
-        </w:rPr>
-        <w:t>yetAnotherGroupBusinessRule</w:t>
-      </w:r>
-      <w:proofErr w:type="spellEnd"/>
-      <w:r>
-        <w:rPr>
-          <w:lang w:val="pt-BR"/>
-        </w:rPr>
-        <w:t>&gt;</w:t>
-      </w:r>
-      <w:bookmarkEnd w:id="22"/>
-    </w:p>
-    <w:p>
-      <w:pPr>
-        <w:pStyle w:val="InfoBlue"/>
-        <w:rPr>
-          <w:lang w:val="pt-BR"/>
-        </w:rPr>
-      </w:pPr>
-      <w:r>
-        <w:rPr>
-          <w:lang w:val="pt-BR"/>
-        </w:rPr>
-        <w:t>[A definição de &lt;</w:t>
-      </w:r>
-      <w:proofErr w:type="spellStart"/>
-      <w:r>
-        <w:rPr>
-          <w:lang w:val="pt-BR"/>
-        </w:rPr>
-        <w:t>yetAnotherGroupBusinessRule</w:t>
-      </w:r>
-      <w:proofErr w:type="spellEnd"/>
-      <w:r>
-        <w:rPr>
-          <w:lang w:val="pt-BR"/>
-        </w:rPr>
-        <w:t>&gt; é apresentada aqui, com todas as informações necessárias para que o leitor entenda o conceito.]</w:t>
-      </w:r>
-    </w:p>
-    <w:p>
-      <w:pPr>
-        <w:pStyle w:val="Ttulo3"/>
-        <w:widowControl/>
-        <w:rPr>
-          <w:lang w:val="pt-BR"/>
-        </w:rPr>
-      </w:pPr>
-      <w:bookmarkStart w:id="23" w:name="_Toc18206550"/>
-      <w:r>
-        <w:rPr>
-          <w:lang w:val="pt-BR"/>
-        </w:rPr>
-        <w:t>&lt;</w:t>
-      </w:r>
-      <w:proofErr w:type="spellStart"/>
-      <w:r>
-        <w:rPr>
-          <w:lang w:val="pt-BR"/>
-        </w:rPr>
-        <w:t>andAnotherGroupBusinessRule</w:t>
-      </w:r>
-      <w:proofErr w:type="spellEnd"/>
-      <w:r>
-        <w:rPr>
-          <w:lang w:val="pt-BR"/>
-        </w:rPr>
-        <w:t>&gt;</w:t>
-      </w:r>
-      <w:bookmarkEnd w:id="23"/>
-    </w:p>
-    <w:p>
-      <w:pPr>
-        <w:pStyle w:val="InfoBlue"/>
-        <w:rPr>
-          <w:lang w:val="pt-BR"/>
-        </w:rPr>
-      </w:pPr>
-      <w:r>
-        <w:rPr>
-          <w:lang w:val="pt-BR"/>
-        </w:rPr>
-        <w:t>[A definição de &lt;</w:t>
-      </w:r>
-      <w:proofErr w:type="spellStart"/>
-      <w:r>
-        <w:rPr>
-          <w:lang w:val="pt-BR"/>
-        </w:rPr>
-        <w:t>andAnotherGroupBusinessRule</w:t>
-      </w:r>
-      <w:proofErr w:type="spellEnd"/>
-      <w:r>
-        <w:rPr>
-          <w:lang w:val="pt-BR"/>
-        </w:rPr>
-        <w:t>&gt; é apresentada aqui, com todas as informações necessárias para que o leitor entenda o conceito.]</w:t>
-      </w:r>
-    </w:p>
-    <w:p>
-      <w:pPr>
-        <w:pStyle w:val="InfoBlue"/>
-        <w:rPr>
-          <w:lang w:val="pt-BR"/>
-        </w:rPr>
       </w:pPr>
     </w:p>
     <w:sectPr>
@@ -3218,11 +2879,15 @@
               <w:b/>
               <w:bCs/>
             </w:rPr>
-            <w:t xml:space="preserve">&lt;Nome da </w:t>
+            <w:t>&lt;</w:t>
           </w:r>
           <w:proofErr w:type="spellStart"/>
           <w:r>
-            <w:t>Empresa</w:t>
+            <w:rPr>
+              <w:b/>
+              <w:bCs/>
+            </w:rPr>
+            <w:t>EmForma</w:t>
           </w:r>
           <w:proofErr w:type="spellEnd"/>
           <w:r>
@@ -3418,18 +3083,16 @@
         <w:sz w:val="36"/>
         <w:szCs w:val="36"/>
       </w:rPr>
-      <w:t xml:space="preserve">&lt;Nome da </w:t>
+      <w:t>&lt;</w:t>
     </w:r>
     <w:proofErr w:type="spellStart"/>
     <w:r>
       <w:rPr>
         <w:rFonts w:ascii="Arial" w:hAnsi="Arial"/>
-        <w:b/>
-        <w:bCs/>
         <w:sz w:val="36"/>
         <w:szCs w:val="36"/>
       </w:rPr>
-      <w:t>Empresa</w:t>
+      <w:t>EmForma</w:t>
     </w:r>
     <w:proofErr w:type="spellEnd"/>
     <w:r>
@@ -3515,11 +3178,11 @@
             <w:fldChar w:fldCharType="separate"/>
           </w:r>
           <w:r>
-            <w:t xml:space="preserve">&lt;Nome do </w:t>
+            <w:t>&lt;</w:t>
           </w:r>
           <w:proofErr w:type="spellStart"/>
           <w:r>
-            <w:t>Projeto</w:t>
+            <w:t>EmForma</w:t>
           </w:r>
           <w:proofErr w:type="spellEnd"/>
           <w:r>
@@ -3631,28 +3294,24 @@
             </w:rPr>
             <w:t>&lt;</w:t>
           </w:r>
-          <w:proofErr w:type="spellStart"/>
           <w:r>
             <w:rPr>
               <w:lang w:val="pt-BR"/>
             </w:rPr>
-            <w:t>dd</w:t>
+            <w:t>17</w:t>
           </w:r>
-          <w:proofErr w:type="spellEnd"/>
           <w:r>
             <w:rPr>
               <w:lang w:val="pt-BR"/>
             </w:rPr>
             <w:t>/</w:t>
           </w:r>
-          <w:proofErr w:type="spellStart"/>
           <w:r>
             <w:rPr>
               <w:lang w:val="pt-BR"/>
             </w:rPr>
-            <w:t>mmmaa</w:t>
+            <w:t>06/21</w:t>
           </w:r>
-          <w:proofErr w:type="spellEnd"/>
           <w:r>
             <w:rPr>
               <w:lang w:val="pt-BR"/>
@@ -6045,14 +5704,14 @@
     <w:basedOn w:val="Normal"/>
     <w:next w:val="Corpodetexto"/>
     <w:autoRedefine/>
+    <w:rsid w:val="00524115"/>
     <w:pPr>
       <w:spacing w:after="120"/>
-      <w:ind w:left="720"/>
+      <w:ind w:left="720" w:firstLine="17"/>
     </w:pPr>
     <w:rPr>
-      <w:i/>
-      <w:iCs/>
-      <w:color w:val="0000FF"/>
+      <w:rFonts w:ascii="Arial" w:hAnsi="Arial" w:cs="Arial"/>
+      <w:lang w:val="pt-BR"/>
     </w:rPr>
   </w:style>
   <w:style w:type="character" w:styleId="Hyperlink">

</xml_diff>